<commit_message>
Modification note cadrage et ppt
</commit_message>
<xml_diff>
--- a/Python_Note de cadrage.docx
+++ b/Python_Note de cadrage.docx
@@ -109,21 +109,72 @@
           <w:rFonts w:ascii="Arial" w:hAnsi="Arial" w:cs="Arial"/>
           <w:sz w:val="22"/>
         </w:rPr>
-        <w:t>L’objectif du programme est d’analyser les commentaires de sites web en révélant les mots qui ressortent le plus et éventuellement en générant la proportion d’avis positifs et négatifs. Le public cible est constitué de sites marchands</w:t>
-      </w:r>
-      <w:r>
-        <w:rPr>
-          <w:rFonts w:ascii="Arial" w:hAnsi="Arial" w:cs="Arial"/>
-          <w:sz w:val="22"/>
-        </w:rPr>
-        <w:t xml:space="preserve"> dans le domaine du prêt-à-porter et des chaussures</w:t>
-      </w:r>
-      <w:r>
-        <w:rPr>
-          <w:rFonts w:ascii="Arial" w:hAnsi="Arial" w:cs="Arial"/>
-          <w:sz w:val="22"/>
-        </w:rPr>
-        <w:t xml:space="preserve"> qui auraient envie de voir rapidement les avis des produits en vente. L’étude des sentiments est basée sur une analyse sémantique, donc qualitative. A la différence d’une analyse quantitative dont les notes peuvent être faussées, les avis peuvent mieux être étudiés et pris en compte pour connaître les éventuels points forts et points faibles du produit en question dans une optique d’amélioration. </w:t>
+        <w:t xml:space="preserve">L’objectif du programme est d’analyser les commentaires de </w:t>
+      </w:r>
+      <w:r>
+        <w:rPr>
+          <w:rFonts w:ascii="Arial" w:hAnsi="Arial" w:cs="Arial"/>
+          <w:sz w:val="22"/>
+        </w:rPr>
+        <w:t>d’un site web</w:t>
+      </w:r>
+      <w:r>
+        <w:rPr>
+          <w:rFonts w:ascii="Arial" w:hAnsi="Arial" w:cs="Arial"/>
+          <w:sz w:val="22"/>
+        </w:rPr>
+        <w:t xml:space="preserve"> en révélant les mots qui ressortent le plus et éventuellement en générant la proportion d’avis positifs et négatifs. Le public cible est constitué de </w:t>
+      </w:r>
+      <w:r>
+        <w:rPr>
+          <w:rFonts w:ascii="Arial" w:hAnsi="Arial" w:cs="Arial"/>
+          <w:sz w:val="22"/>
+        </w:rPr>
+        <w:t>marques de prêt à porter et de chaussures dont les produits sont en vente sur le site marchan</w:t>
+      </w:r>
+      <w:r>
+        <w:rPr>
+          <w:rFonts w:ascii="Arial" w:hAnsi="Arial" w:cs="Arial"/>
+          <w:sz w:val="22"/>
+        </w:rPr>
+        <w:t xml:space="preserve">d </w:t>
+      </w:r>
+      <w:proofErr w:type="spellStart"/>
+      <w:r>
+        <w:rPr>
+          <w:rFonts w:ascii="Arial" w:hAnsi="Arial" w:cs="Arial"/>
+          <w:sz w:val="22"/>
+        </w:rPr>
+        <w:t>Zalando</w:t>
+      </w:r>
+      <w:proofErr w:type="spellEnd"/>
+      <w:r>
+        <w:rPr>
+          <w:rFonts w:ascii="Arial" w:hAnsi="Arial" w:cs="Arial"/>
+          <w:sz w:val="22"/>
+        </w:rPr>
+        <w:t xml:space="preserve"> et</w:t>
+      </w:r>
+      <w:r>
+        <w:rPr>
+          <w:rFonts w:ascii="Arial" w:hAnsi="Arial" w:cs="Arial"/>
+          <w:sz w:val="22"/>
+        </w:rPr>
+        <w:t xml:space="preserve"> qui auraient envie de voir rapidement les avis </w:t>
+      </w:r>
+      <w:r>
+        <w:rPr>
+          <w:rFonts w:ascii="Arial" w:hAnsi="Arial" w:cs="Arial"/>
+          <w:sz w:val="22"/>
+        </w:rPr>
+        <w:t>concernant leurs produits</w:t>
+      </w:r>
+      <w:r>
+        <w:rPr>
+          <w:rFonts w:ascii="Arial" w:hAnsi="Arial" w:cs="Arial"/>
+          <w:sz w:val="22"/>
+        </w:rPr>
+        <w:t xml:space="preserve">. L’étude des sentiments est basée sur une analyse sémantique, donc qualitative. A la différence d’une analyse quantitative dont les notes peuvent être faussées, les avis peuvent mieux être étudiés et pris en compte pour connaître les éventuels points forts et points faibles du produit en question dans une optique d’amélioration. </w:t>
       </w:r>
     </w:p>
     <w:p>
@@ -237,7 +288,30 @@
           <w:rFonts w:ascii="Arial" w:hAnsi="Arial" w:cs="Arial"/>
           <w:sz w:val="22"/>
         </w:rPr>
-        <w:t xml:space="preserve">Priorité 3 : gestion d’une mauvaise entrée d’url. </w:t>
+        <w:t>Priorité 3 : gesti</w:t>
+      </w:r>
+      <w:r>
+        <w:rPr>
+          <w:rFonts w:ascii="Arial" w:hAnsi="Arial" w:cs="Arial"/>
+          <w:sz w:val="22"/>
+        </w:rPr>
+        <w:t xml:space="preserve">on d’une mauvaise entrée d’url, c’est-à-dire autre que celle de </w:t>
+      </w:r>
+      <w:proofErr w:type="spellStart"/>
+      <w:r>
+        <w:rPr>
+          <w:rFonts w:ascii="Arial" w:hAnsi="Arial" w:cs="Arial"/>
+          <w:sz w:val="22"/>
+        </w:rPr>
+        <w:t>Zalando</w:t>
+      </w:r>
+      <w:proofErr w:type="spellEnd"/>
+      <w:r>
+        <w:rPr>
+          <w:rFonts w:ascii="Arial" w:hAnsi="Arial" w:cs="Arial"/>
+          <w:sz w:val="22"/>
+        </w:rPr>
+        <w:t xml:space="preserve">. </w:t>
       </w:r>
     </w:p>
     <w:p>
@@ -330,6 +404,23 @@
           <w:rFonts w:ascii="Arial" w:hAnsi="Arial" w:cs="Arial"/>
           <w:sz w:val="22"/>
         </w:rPr>
+        <w:t xml:space="preserve">Les tâches simples seront réparties entre nous. Quant aux tâches moyennes, elles le seront également après discussion. Enfin nous effectuerons les tâches complexes. </w:t>
+      </w:r>
+    </w:p>
+    <w:p>
+      <w:pPr>
+        <w:spacing w:line="360" w:lineRule="auto"/>
+        <w:jc w:val="both"/>
+        <w:rPr>
+          <w:rFonts w:ascii="Arial" w:hAnsi="Arial" w:cs="Arial"/>
+          <w:sz w:val="22"/>
+        </w:rPr>
+      </w:pPr>
+      <w:r>
+        <w:rPr>
+          <w:rFonts w:ascii="Arial" w:hAnsi="Arial" w:cs="Arial"/>
+          <w:sz w:val="22"/>
+        </w:rPr>
         <w:t xml:space="preserve">Le projet est à rendre au plus tard en juillet (date à préciser). </w:t>
       </w:r>
     </w:p>
@@ -423,33 +514,9 @@
           <w:sz w:val="22"/>
         </w:rPr>
         <w:t xml:space="preserve">D’autres risques sont liés au temps, à la charge de travail du master, à l’alternance des périodes à l’université et en entreprise, et donc à la possibilité que les membres du groupe puissent se rencontrer. </w:t>
-      </w:r>
-    </w:p>
-    <w:p>
-      <w:pPr>
-        <w:spacing w:line="360" w:lineRule="auto"/>
-        <w:jc w:val="both"/>
-        <w:rPr>
-          <w:rFonts w:ascii="Arial" w:hAnsi="Arial" w:cs="Arial"/>
-          <w:sz w:val="22"/>
-        </w:rPr>
-      </w:pPr>
-      <w:r>
-        <w:rPr>
-          <w:rFonts w:ascii="Arial" w:hAnsi="Arial" w:cs="Arial"/>
-          <w:sz w:val="22"/>
-        </w:rPr>
-        <w:t>Le risque est de ne pas pouvoir prendre en compte to</w:t>
       </w:r>
       <w:bookmarkStart w:id="0" w:name="_GoBack"/>
       <w:bookmarkEnd w:id="0"/>
-      <w:r>
-        <w:rPr>
-          <w:rFonts w:ascii="Arial" w:hAnsi="Arial" w:cs="Arial"/>
-          <w:sz w:val="22"/>
-        </w:rPr>
-        <w:t xml:space="preserve">us les commentaires d’un produit, si la lecture de l’ensemble des commentaires nécessite le changement de page entrainant une modification de l’url. C’est pourquoi nous nous limiterons aux commentaires de l’url donnée. </w:t>
-      </w:r>
     </w:p>
     <w:sectPr>
       <w:pgSz w:w="11900" w:h="16840"/>

</xml_diff>

<commit_message>
suite à la presentation
</commit_message>
<xml_diff>
--- a/Python_Note de cadrage.docx
+++ b/Python_Note de cadrage.docx
@@ -10,6 +10,23 @@
           <w:sz w:val="22"/>
         </w:rPr>
       </w:pPr>
+    </w:p>
+    <w:p>
+      <w:pPr>
+        <w:rPr>
+          <w:rFonts w:ascii="Arial" w:hAnsi="Arial" w:cs="Arial"/>
+          <w:sz w:val="22"/>
+        </w:rPr>
+      </w:pPr>
+    </w:p>
+    <w:p>
+      <w:pPr>
+        <w:jc w:val="center"/>
+        <w:rPr>
+          <w:rFonts w:ascii="Arial" w:hAnsi="Arial" w:cs="Arial"/>
+          <w:sz w:val="22"/>
+        </w:rPr>
+      </w:pPr>
       <w:r>
         <w:rPr>
           <w:rFonts w:ascii="Arial" w:hAnsi="Arial" w:cs="Arial"/>
@@ -65,12 +82,18 @@
           <w:rFonts w:ascii="Arial" w:hAnsi="Arial" w:cs="Arial"/>
           <w:sz w:val="22"/>
         </w:rPr>
-        <w:t xml:space="preserve">roduit, de manière qualitative, afin d’être plus compétitif. </w:t>
-      </w:r>
-    </w:p>
-    <w:p>
-      <w:pPr>
-        <w:spacing w:line="360" w:lineRule="auto"/>
+        <w:t>roduit</w:t>
+      </w:r>
+      <w:r>
+        <w:rPr>
+          <w:rFonts w:ascii="Arial" w:hAnsi="Arial" w:cs="Arial"/>
+          <w:sz w:val="22"/>
+        </w:rPr>
+        <w:t xml:space="preserve"> afin d’être plus compétitif. </w:t>
+      </w:r>
+    </w:p>
+    <w:p>
+      <w:pPr>
         <w:rPr>
           <w:rFonts w:ascii="Arial" w:hAnsi="Arial" w:cs="Arial"/>
           <w:sz w:val="22"/>
@@ -109,35 +132,14 @@
           <w:rFonts w:ascii="Arial" w:hAnsi="Arial" w:cs="Arial"/>
           <w:sz w:val="22"/>
         </w:rPr>
-        <w:t xml:space="preserve">L’objectif du programme est d’analyser les commentaires de </w:t>
-      </w:r>
-      <w:r>
-        <w:rPr>
-          <w:rFonts w:ascii="Arial" w:hAnsi="Arial" w:cs="Arial"/>
-          <w:sz w:val="22"/>
-        </w:rPr>
-        <w:t>d’un site web</w:t>
-      </w:r>
-      <w:r>
-        <w:rPr>
-          <w:rFonts w:ascii="Arial" w:hAnsi="Arial" w:cs="Arial"/>
-          <w:sz w:val="22"/>
-        </w:rPr>
-        <w:t xml:space="preserve"> en révélant les mots qui ressortent le plus et éventuellement en générant la proportion d’avis positifs et négatifs. Le public cible est constitué de </w:t>
-      </w:r>
-      <w:r>
-        <w:rPr>
-          <w:rFonts w:ascii="Arial" w:hAnsi="Arial" w:cs="Arial"/>
-          <w:sz w:val="22"/>
-        </w:rPr>
-        <w:t>marques de prêt à porter et de chaussures dont les produits sont en vente sur le site marchan</w:t>
-      </w:r>
-      <w:r>
-        <w:rPr>
-          <w:rFonts w:ascii="Arial" w:hAnsi="Arial" w:cs="Arial"/>
-          <w:sz w:val="22"/>
-        </w:rPr>
-        <w:t xml:space="preserve">d </w:t>
+        <w:t xml:space="preserve">L’objectif du programme est d’analyser les commentaires </w:t>
+      </w:r>
+      <w:r>
+        <w:rPr>
+          <w:rFonts w:ascii="Arial" w:hAnsi="Arial" w:cs="Arial"/>
+          <w:sz w:val="22"/>
+        </w:rPr>
+        <w:t xml:space="preserve">du site marchand </w:t>
       </w:r>
       <w:proofErr w:type="spellStart"/>
       <w:r>
@@ -153,7 +155,91 @@
           <w:rFonts w:ascii="Arial" w:hAnsi="Arial" w:cs="Arial"/>
           <w:sz w:val="22"/>
         </w:rPr>
-        <w:t xml:space="preserve"> et</w:t>
+        <w:t xml:space="preserve"> </w:t>
+      </w:r>
+      <w:r>
+        <w:rPr>
+          <w:rFonts w:ascii="Arial" w:hAnsi="Arial" w:cs="Arial"/>
+          <w:sz w:val="22"/>
+        </w:rPr>
+        <w:t xml:space="preserve">(voir visuel page suivante) </w:t>
+      </w:r>
+      <w:r>
+        <w:rPr>
+          <w:rFonts w:ascii="Arial" w:hAnsi="Arial" w:cs="Arial"/>
+          <w:sz w:val="22"/>
+        </w:rPr>
+        <w:t xml:space="preserve">en </w:t>
+      </w:r>
+      <w:r>
+        <w:rPr>
+          <w:rFonts w:ascii="Arial" w:hAnsi="Arial" w:cs="Arial"/>
+          <w:sz w:val="22"/>
+        </w:rPr>
+        <w:t>fournissant les résultats d’une analyse statistique et d’une analyse « sémantique ». Il s’agit de révéler</w:t>
+      </w:r>
+      <w:r>
+        <w:rPr>
+          <w:rFonts w:ascii="Arial" w:hAnsi="Arial" w:cs="Arial"/>
+          <w:sz w:val="22"/>
+        </w:rPr>
+        <w:t xml:space="preserve"> les mots qui ressortent le plus et </w:t>
+      </w:r>
+      <w:r>
+        <w:rPr>
+          <w:rFonts w:ascii="Arial" w:hAnsi="Arial" w:cs="Arial"/>
+          <w:sz w:val="22"/>
+        </w:rPr>
+        <w:t>de générer</w:t>
+      </w:r>
+      <w:r>
+        <w:rPr>
+          <w:rFonts w:ascii="Arial" w:hAnsi="Arial" w:cs="Arial"/>
+          <w:sz w:val="22"/>
+        </w:rPr>
+        <w:t xml:space="preserve"> la proportion </w:t>
+      </w:r>
+      <w:r>
+        <w:rPr>
+          <w:rFonts w:ascii="Arial" w:hAnsi="Arial" w:cs="Arial"/>
+          <w:sz w:val="22"/>
+        </w:rPr>
+        <w:t>de contenus</w:t>
+      </w:r>
+      <w:r>
+        <w:rPr>
+          <w:rFonts w:ascii="Arial" w:hAnsi="Arial" w:cs="Arial"/>
+          <w:sz w:val="22"/>
+        </w:rPr>
+        <w:t xml:space="preserve"> positifs et négatifs. Le public cible est constitué de</w:t>
+      </w:r>
+      <w:r>
+        <w:rPr>
+          <w:rFonts w:ascii="Arial" w:hAnsi="Arial" w:cs="Arial"/>
+          <w:sz w:val="22"/>
+        </w:rPr>
+        <w:t>s</w:t>
+      </w:r>
+      <w:r>
+        <w:rPr>
+          <w:rFonts w:ascii="Arial" w:hAnsi="Arial" w:cs="Arial"/>
+          <w:sz w:val="22"/>
+        </w:rPr>
+        <w:t xml:space="preserve"> </w:t>
+      </w:r>
+      <w:r>
+        <w:rPr>
+          <w:rFonts w:ascii="Arial" w:hAnsi="Arial" w:cs="Arial"/>
+          <w:sz w:val="22"/>
+        </w:rPr>
+        <w:t xml:space="preserve">marques de prêt à porter et de chaussures dont les produits sont en vente sur le site </w:t>
+      </w:r>
+      <w:r>
+        <w:rPr>
+          <w:rFonts w:ascii="Arial" w:hAnsi="Arial" w:cs="Arial"/>
+          <w:sz w:val="22"/>
+        </w:rPr>
+        <w:t>et</w:t>
       </w:r>
       <w:r>
         <w:rPr>
@@ -174,42 +260,21 @@
           <w:rFonts w:ascii="Arial" w:hAnsi="Arial" w:cs="Arial"/>
           <w:sz w:val="22"/>
         </w:rPr>
-        <w:t xml:space="preserve">. L’étude des sentiments est basée sur une analyse sémantique, donc qualitative. A la différence d’une analyse quantitative dont les notes peuvent être faussées, les avis peuvent mieux être étudiés et pris en compte pour connaître les éventuels points forts et points faibles du produit en question dans une optique d’amélioration. </w:t>
-      </w:r>
-    </w:p>
-    <w:p>
-      <w:pPr>
-        <w:spacing w:line="360" w:lineRule="auto"/>
-        <w:rPr>
-          <w:rFonts w:ascii="Arial" w:hAnsi="Arial" w:cs="Arial"/>
-          <w:sz w:val="22"/>
-        </w:rPr>
-      </w:pPr>
-    </w:p>
-    <w:p>
-      <w:pPr>
-        <w:spacing w:line="360" w:lineRule="auto"/>
-        <w:rPr>
-          <w:rFonts w:ascii="Arial" w:hAnsi="Arial" w:cs="Arial"/>
-          <w:sz w:val="22"/>
-          <w:u w:val="single"/>
-        </w:rPr>
-      </w:pPr>
-      <w:r>
-        <w:rPr>
-          <w:rFonts w:ascii="Arial" w:hAnsi="Arial" w:cs="Arial"/>
-          <w:sz w:val="22"/>
-          <w:u w:val="single"/>
-        </w:rPr>
-        <w:t>Définition des priorités</w:t>
-      </w:r>
-      <w:r>
-        <w:rPr>
-          <w:rFonts w:ascii="Arial" w:hAnsi="Arial" w:cs="Arial"/>
-          <w:sz w:val="22"/>
-          <w:u w:val="single"/>
-        </w:rPr>
-        <w:t xml:space="preserve"> : </w:t>
+        <w:t xml:space="preserve">, suite à une analyse </w:t>
+      </w:r>
+      <w:r>
+        <w:rPr>
+          <w:rFonts w:ascii="Arial" w:hAnsi="Arial" w:cs="Arial"/>
+          <w:sz w:val="22"/>
+        </w:rPr>
+        <w:t>du contenu des commentaires</w:t>
+      </w:r>
+      <w:r>
+        <w:rPr>
+          <w:rFonts w:ascii="Arial" w:hAnsi="Arial" w:cs="Arial"/>
+          <w:sz w:val="22"/>
+        </w:rPr>
+        <w:t xml:space="preserve">. </w:t>
       </w:r>
     </w:p>
     <w:p>
@@ -226,14 +291,69 @@
           <w:rFonts w:ascii="Arial" w:hAnsi="Arial" w:cs="Arial"/>
           <w:sz w:val="22"/>
         </w:rPr>
-        <w:t xml:space="preserve">Priorité 1 : </w:t>
-      </w:r>
-      <w:r>
-        <w:rPr>
-          <w:rFonts w:ascii="Arial" w:hAnsi="Arial" w:cs="Arial"/>
-          <w:sz w:val="22"/>
-        </w:rPr>
-        <w:t xml:space="preserve">montrer visuellement les mots qui ressortent le plus dans une page web. </w:t>
+        <w:t xml:space="preserve">L’étude des sentiments est basée sur une analyse </w:t>
+      </w:r>
+      <w:r>
+        <w:rPr>
+          <w:rFonts w:ascii="Arial" w:hAnsi="Arial" w:cs="Arial"/>
+          <w:sz w:val="22"/>
+        </w:rPr>
+        <w:t>« </w:t>
+      </w:r>
+      <w:r>
+        <w:rPr>
+          <w:rFonts w:ascii="Arial" w:hAnsi="Arial" w:cs="Arial"/>
+          <w:sz w:val="22"/>
+        </w:rPr>
+        <w:t>sémantique</w:t>
+      </w:r>
+      <w:r>
+        <w:rPr>
+          <w:rFonts w:ascii="Arial" w:hAnsi="Arial" w:cs="Arial"/>
+          <w:sz w:val="22"/>
+        </w:rPr>
+        <w:t> », à partir d’un dictionnaire</w:t>
+      </w:r>
+      <w:r>
+        <w:rPr>
+          <w:rFonts w:ascii="Arial" w:hAnsi="Arial" w:cs="Arial"/>
+          <w:sz w:val="22"/>
+        </w:rPr>
+        <w:t xml:space="preserve">. A la différence d’une analyse quantitative dont les notes peuvent être faussées, les avis peuvent mieux être étudiés et pris en compte pour connaître les éventuels points forts et points faibles du produit en question dans une optique d’amélioration. </w:t>
+      </w:r>
+    </w:p>
+    <w:p>
+      <w:pPr>
+        <w:rPr>
+          <w:rFonts w:ascii="Arial" w:hAnsi="Arial" w:cs="Arial"/>
+          <w:sz w:val="22"/>
+        </w:rPr>
+      </w:pPr>
+    </w:p>
+    <w:p>
+      <w:pPr>
+        <w:spacing w:line="360" w:lineRule="auto"/>
+        <w:rPr>
+          <w:rFonts w:ascii="Arial" w:hAnsi="Arial" w:cs="Arial"/>
+          <w:sz w:val="22"/>
+          <w:u w:val="single"/>
+        </w:rPr>
+      </w:pPr>
+      <w:r>
+        <w:rPr>
+          <w:rFonts w:ascii="Arial" w:hAnsi="Arial" w:cs="Arial"/>
+          <w:sz w:val="22"/>
+          <w:u w:val="single"/>
+        </w:rPr>
+        <w:t>Définition des priorités</w:t>
+      </w:r>
+      <w:r>
+        <w:rPr>
+          <w:rFonts w:ascii="Arial" w:hAnsi="Arial" w:cs="Arial"/>
+          <w:sz w:val="22"/>
+          <w:u w:val="single"/>
+        </w:rPr>
+        <w:t xml:space="preserve"> : </w:t>
       </w:r>
     </w:p>
     <w:p>
@@ -250,28 +370,14 @@
           <w:rFonts w:ascii="Arial" w:hAnsi="Arial" w:cs="Arial"/>
           <w:sz w:val="22"/>
         </w:rPr>
-        <w:t xml:space="preserve">Priorité 2 : analyser </w:t>
-      </w:r>
-      <w:r>
-        <w:rPr>
-          <w:rFonts w:ascii="Arial" w:hAnsi="Arial" w:cs="Arial"/>
-          <w:sz w:val="22"/>
-        </w:rPr>
-        <w:t>les sentiments (positifs ou négatifs) des avis des consommateurs</w:t>
-      </w:r>
-      <w:r>
-        <w:rPr>
-          <w:rFonts w:ascii="Arial" w:hAnsi="Arial" w:cs="Arial"/>
-          <w:sz w:val="22"/>
-        </w:rPr>
-        <w:t xml:space="preserve"> en se basant sur la sémantique</w:t>
-      </w:r>
-      <w:r>
-        <w:rPr>
-          <w:rFonts w:ascii="Arial" w:hAnsi="Arial" w:cs="Arial"/>
-          <w:sz w:val="22"/>
-        </w:rPr>
-        <w:t xml:space="preserve">. </w:t>
+        <w:t xml:space="preserve">Priorité 1 : </w:t>
+      </w:r>
+      <w:r>
+        <w:rPr>
+          <w:rFonts w:ascii="Arial" w:hAnsi="Arial" w:cs="Arial"/>
+          <w:sz w:val="22"/>
+        </w:rPr>
+        <w:t xml:space="preserve">montrer visuellement les mots qui ressortent le plus dans une page web. </w:t>
       </w:r>
     </w:p>
     <w:p>
@@ -288,57 +394,28 @@
           <w:rFonts w:ascii="Arial" w:hAnsi="Arial" w:cs="Arial"/>
           <w:sz w:val="22"/>
         </w:rPr>
-        <w:t>Priorité 3 : gesti</w:t>
-      </w:r>
-      <w:r>
-        <w:rPr>
-          <w:rFonts w:ascii="Arial" w:hAnsi="Arial" w:cs="Arial"/>
-          <w:sz w:val="22"/>
-        </w:rPr>
-        <w:t xml:space="preserve">on d’une mauvaise entrée d’url, c’est-à-dire autre que celle de </w:t>
-      </w:r>
-      <w:proofErr w:type="spellStart"/>
-      <w:r>
-        <w:rPr>
-          <w:rFonts w:ascii="Arial" w:hAnsi="Arial" w:cs="Arial"/>
-          <w:sz w:val="22"/>
-        </w:rPr>
-        <w:t>Zalando</w:t>
-      </w:r>
-      <w:proofErr w:type="spellEnd"/>
+        <w:t xml:space="preserve">Priorité 2 : analyser </w:t>
+      </w:r>
+      <w:r>
+        <w:rPr>
+          <w:rFonts w:ascii="Arial" w:hAnsi="Arial" w:cs="Arial"/>
+          <w:sz w:val="22"/>
+        </w:rPr>
+        <w:t>les sentiments (positifs ou négatifs) des avis des consommateurs</w:t>
+      </w:r>
+      <w:r>
+        <w:rPr>
+          <w:rFonts w:ascii="Arial" w:hAnsi="Arial" w:cs="Arial"/>
+          <w:sz w:val="22"/>
+        </w:rPr>
+        <w:t xml:space="preserve"> en se basant sur la sémantique</w:t>
+      </w:r>
       <w:r>
         <w:rPr>
           <w:rFonts w:ascii="Arial" w:hAnsi="Arial" w:cs="Arial"/>
           <w:sz w:val="22"/>
         </w:rPr>
         <w:t xml:space="preserve">. </w:t>
-      </w:r>
-    </w:p>
-    <w:p>
-      <w:pPr>
-        <w:spacing w:line="360" w:lineRule="auto"/>
-        <w:rPr>
-          <w:rFonts w:ascii="Arial" w:hAnsi="Arial" w:cs="Arial"/>
-          <w:sz w:val="22"/>
-        </w:rPr>
-      </w:pPr>
-    </w:p>
-    <w:p>
-      <w:pPr>
-        <w:spacing w:line="360" w:lineRule="auto"/>
-        <w:rPr>
-          <w:rFonts w:ascii="Arial" w:hAnsi="Arial" w:cs="Arial"/>
-          <w:sz w:val="22"/>
-          <w:u w:val="single"/>
-        </w:rPr>
-      </w:pPr>
-      <w:r>
-        <w:rPr>
-          <w:rFonts w:ascii="Arial" w:hAnsi="Arial" w:cs="Arial"/>
-          <w:sz w:val="22"/>
-          <w:u w:val="single"/>
-        </w:rPr>
-        <w:t xml:space="preserve">Définition de l’organisation : </w:t>
       </w:r>
     </w:p>
     <w:p>
@@ -355,7 +432,28 @@
           <w:rFonts w:ascii="Arial" w:hAnsi="Arial" w:cs="Arial"/>
           <w:sz w:val="22"/>
         </w:rPr>
-        <w:t xml:space="preserve">Les membres de notre groupe constitué d’Anne Bauer, de Madeleine </w:t>
+        <w:t>Priorité 3 </w:t>
+      </w:r>
+      <w:r>
+        <w:rPr>
+          <w:rFonts w:ascii="Arial" w:hAnsi="Arial" w:cs="Arial"/>
+          <w:sz w:val="22"/>
+        </w:rPr>
+        <w:t>(optionnel)</w:t>
+      </w:r>
+      <w:r>
+        <w:rPr>
+          <w:rFonts w:ascii="Arial" w:hAnsi="Arial" w:cs="Arial"/>
+          <w:sz w:val="22"/>
+        </w:rPr>
+        <w:t>: gesti</w:t>
+      </w:r>
+      <w:r>
+        <w:rPr>
+          <w:rFonts w:ascii="Arial" w:hAnsi="Arial" w:cs="Arial"/>
+          <w:sz w:val="22"/>
+        </w:rPr>
+        <w:t xml:space="preserve">on d’une mauvaise entrée d’url (autre que </w:t>
       </w:r>
       <w:proofErr w:type="spellStart"/>
       <w:r>
@@ -363,7 +461,7 @@
           <w:rFonts w:ascii="Arial" w:hAnsi="Arial" w:cs="Arial"/>
           <w:sz w:val="22"/>
         </w:rPr>
-        <w:t>Bimai</w:t>
+        <w:t>Zalando</w:t>
       </w:r>
       <w:proofErr w:type="spellEnd"/>
       <w:r>
@@ -371,23 +469,40 @@
           <w:rFonts w:ascii="Arial" w:hAnsi="Arial" w:cs="Arial"/>
           <w:sz w:val="22"/>
         </w:rPr>
-        <w:t xml:space="preserve"> et de Virginie </w:t>
-      </w:r>
-      <w:proofErr w:type="spellStart"/>
-      <w:r>
-        <w:rPr>
-          <w:rFonts w:ascii="Arial" w:hAnsi="Arial" w:cs="Arial"/>
-          <w:sz w:val="22"/>
-        </w:rPr>
-        <w:t>Rieber</w:t>
-      </w:r>
-      <w:proofErr w:type="spellEnd"/>
-      <w:r>
-        <w:rPr>
-          <w:rFonts w:ascii="Arial" w:hAnsi="Arial" w:cs="Arial"/>
-          <w:sz w:val="22"/>
-        </w:rPr>
-        <w:t xml:space="preserve">, s’occuperont de toutes les phases du projet Python, avec une répartition des tâches dans chaque phase. </w:t>
+        <w:t>).</w:t>
+      </w:r>
+      <w:r>
+        <w:rPr>
+          <w:rFonts w:ascii="Arial" w:hAnsi="Arial" w:cs="Arial"/>
+          <w:sz w:val="22"/>
+        </w:rPr>
+        <w:t xml:space="preserve"> </w:t>
+      </w:r>
+    </w:p>
+    <w:p>
+      <w:pPr>
+        <w:rPr>
+          <w:rFonts w:ascii="Arial" w:hAnsi="Arial" w:cs="Arial"/>
+          <w:sz w:val="22"/>
+        </w:rPr>
+      </w:pPr>
+    </w:p>
+    <w:p>
+      <w:pPr>
+        <w:spacing w:line="360" w:lineRule="auto"/>
+        <w:rPr>
+          <w:rFonts w:ascii="Arial" w:hAnsi="Arial" w:cs="Arial"/>
+          <w:sz w:val="22"/>
+          <w:u w:val="single"/>
+        </w:rPr>
+      </w:pPr>
+      <w:r>
+        <w:rPr>
+          <w:rFonts w:ascii="Arial" w:hAnsi="Arial" w:cs="Arial"/>
+          <w:sz w:val="22"/>
+          <w:u w:val="single"/>
+        </w:rPr>
+        <w:t xml:space="preserve">Définition de l’organisation : </w:t>
       </w:r>
     </w:p>
     <w:p>
@@ -404,7 +519,108 @@
           <w:rFonts w:ascii="Arial" w:hAnsi="Arial" w:cs="Arial"/>
           <w:sz w:val="22"/>
         </w:rPr>
-        <w:t xml:space="preserve">Les tâches simples seront réparties entre nous. Quant aux tâches moyennes, elles le seront également après discussion. Enfin nous effectuerons les tâches complexes. </w:t>
+        <w:t xml:space="preserve">Les membres de notre groupe constitué d’Anne Bauer, de Madeleine </w:t>
+      </w:r>
+      <w:proofErr w:type="spellStart"/>
+      <w:r>
+        <w:rPr>
+          <w:rFonts w:ascii="Arial" w:hAnsi="Arial" w:cs="Arial"/>
+          <w:sz w:val="22"/>
+        </w:rPr>
+        <w:t>Bimai</w:t>
+      </w:r>
+      <w:proofErr w:type="spellEnd"/>
+      <w:r>
+        <w:rPr>
+          <w:rFonts w:ascii="Arial" w:hAnsi="Arial" w:cs="Arial"/>
+          <w:sz w:val="22"/>
+        </w:rPr>
+        <w:t xml:space="preserve"> et de Virginie </w:t>
+      </w:r>
+      <w:proofErr w:type="spellStart"/>
+      <w:r>
+        <w:rPr>
+          <w:rFonts w:ascii="Arial" w:hAnsi="Arial" w:cs="Arial"/>
+          <w:sz w:val="22"/>
+        </w:rPr>
+        <w:t>Rieber</w:t>
+      </w:r>
+      <w:proofErr w:type="spellEnd"/>
+      <w:r>
+        <w:rPr>
+          <w:rFonts w:ascii="Arial" w:hAnsi="Arial" w:cs="Arial"/>
+          <w:sz w:val="22"/>
+        </w:rPr>
+        <w:t xml:space="preserve">, s’occuperont de toutes les phases du projet Python, avec une répartition des tâches dans chaque phase. </w:t>
+      </w:r>
+      <w:r>
+        <w:rPr>
+          <w:rFonts w:ascii="Arial" w:hAnsi="Arial" w:cs="Arial"/>
+          <w:sz w:val="22"/>
+        </w:rPr>
+        <w:t xml:space="preserve">Les tâches simples </w:t>
+      </w:r>
+      <w:r>
+        <w:rPr>
+          <w:rFonts w:ascii="Arial" w:hAnsi="Arial" w:cs="Arial"/>
+          <w:sz w:val="22"/>
+        </w:rPr>
+        <w:t xml:space="preserve">et moyennes </w:t>
+      </w:r>
+      <w:r>
+        <w:rPr>
+          <w:rFonts w:ascii="Arial" w:hAnsi="Arial" w:cs="Arial"/>
+          <w:sz w:val="22"/>
+        </w:rPr>
+        <w:t>seront réparties entre nous. Enfin nous effectuerons les tâches complexes</w:t>
+      </w:r>
+      <w:r>
+        <w:rPr>
+          <w:rFonts w:ascii="Arial" w:hAnsi="Arial" w:cs="Arial"/>
+          <w:sz w:val="22"/>
+        </w:rPr>
+        <w:t xml:space="preserve"> en commun</w:t>
+      </w:r>
+      <w:r>
+        <w:rPr>
+          <w:rFonts w:ascii="Arial" w:hAnsi="Arial" w:cs="Arial"/>
+          <w:sz w:val="22"/>
+        </w:rPr>
+        <w:t xml:space="preserve">. </w:t>
+      </w:r>
+    </w:p>
+    <w:p>
+      <w:pPr>
+        <w:rPr>
+          <w:rFonts w:ascii="Arial" w:hAnsi="Arial" w:cs="Arial"/>
+          <w:sz w:val="22"/>
+        </w:rPr>
+      </w:pPr>
+    </w:p>
+    <w:p>
+      <w:pPr>
+        <w:spacing w:line="360" w:lineRule="auto"/>
+        <w:rPr>
+          <w:rFonts w:ascii="Arial" w:hAnsi="Arial" w:cs="Arial"/>
+          <w:sz w:val="22"/>
+          <w:u w:val="single"/>
+        </w:rPr>
+      </w:pPr>
+      <w:r>
+        <w:rPr>
+          <w:rFonts w:ascii="Arial" w:hAnsi="Arial" w:cs="Arial"/>
+          <w:sz w:val="22"/>
+          <w:u w:val="single"/>
+        </w:rPr>
+        <w:t>Définition des principaux risques</w:t>
+      </w:r>
+      <w:r>
+        <w:rPr>
+          <w:rFonts w:ascii="Arial" w:hAnsi="Arial" w:cs="Arial"/>
+          <w:sz w:val="22"/>
+          <w:u w:val="single"/>
+        </w:rPr>
+        <w:t> :</w:t>
       </w:r>
     </w:p>
     <w:p>
@@ -421,42 +637,65 @@
           <w:rFonts w:ascii="Arial" w:hAnsi="Arial" w:cs="Arial"/>
           <w:sz w:val="22"/>
         </w:rPr>
-        <w:t xml:space="preserve">Le projet est à rendre au plus tard en juillet (date à préciser). </w:t>
-      </w:r>
-    </w:p>
-    <w:p>
-      <w:pPr>
-        <w:spacing w:line="360" w:lineRule="auto"/>
-        <w:rPr>
-          <w:rFonts w:ascii="Arial" w:hAnsi="Arial" w:cs="Arial"/>
-          <w:sz w:val="22"/>
-        </w:rPr>
-      </w:pPr>
-    </w:p>
-    <w:p>
-      <w:pPr>
-        <w:spacing w:line="360" w:lineRule="auto"/>
-        <w:rPr>
-          <w:rFonts w:ascii="Arial" w:hAnsi="Arial" w:cs="Arial"/>
-          <w:sz w:val="22"/>
-          <w:u w:val="single"/>
-        </w:rPr>
-      </w:pPr>
-      <w:r>
-        <w:rPr>
-          <w:rFonts w:ascii="Arial" w:hAnsi="Arial" w:cs="Arial"/>
-          <w:sz w:val="22"/>
-          <w:u w:val="single"/>
-        </w:rPr>
-        <w:t>Définition des principaux risques</w:t>
-      </w:r>
-      <w:r>
-        <w:rPr>
-          <w:rFonts w:ascii="Arial" w:hAnsi="Arial" w:cs="Arial"/>
-          <w:sz w:val="22"/>
-          <w:u w:val="single"/>
-        </w:rPr>
-        <w:t> :</w:t>
+        <w:t xml:space="preserve">Une </w:t>
+      </w:r>
+      <w:r>
+        <w:rPr>
+          <w:rFonts w:ascii="Arial" w:hAnsi="Arial" w:cs="Arial"/>
+          <w:sz w:val="22"/>
+        </w:rPr>
+        <w:t>analyse</w:t>
+      </w:r>
+      <w:r>
+        <w:rPr>
+          <w:rFonts w:ascii="Arial" w:hAnsi="Arial" w:cs="Arial"/>
+          <w:sz w:val="22"/>
+        </w:rPr>
+        <w:t xml:space="preserve"> importante</w:t>
+      </w:r>
+      <w:r>
+        <w:rPr>
+          <w:rFonts w:ascii="Arial" w:hAnsi="Arial" w:cs="Arial"/>
+          <w:sz w:val="22"/>
+        </w:rPr>
+        <w:t xml:space="preserve"> est à effectuer </w:t>
+      </w:r>
+      <w:r>
+        <w:rPr>
+          <w:rFonts w:ascii="Arial" w:hAnsi="Arial" w:cs="Arial"/>
+          <w:sz w:val="22"/>
+        </w:rPr>
+        <w:t xml:space="preserve">en amont </w:t>
+      </w:r>
+      <w:r>
+        <w:rPr>
+          <w:rFonts w:ascii="Arial" w:hAnsi="Arial" w:cs="Arial"/>
+          <w:sz w:val="22"/>
+        </w:rPr>
+        <w:t>pour trouver les ressources : librairies (</w:t>
+      </w:r>
+      <w:proofErr w:type="spellStart"/>
+      <w:r>
+        <w:rPr>
+          <w:rFonts w:ascii="Arial" w:hAnsi="Arial" w:cs="Arial"/>
+          <w:sz w:val="22"/>
+        </w:rPr>
+        <w:t>NumPy</w:t>
+      </w:r>
+      <w:proofErr w:type="spellEnd"/>
+      <w:r>
+        <w:rPr>
+          <w:rFonts w:ascii="Arial" w:hAnsi="Arial" w:cs="Arial"/>
+          <w:sz w:val="22"/>
+        </w:rPr>
+        <w:t>, NLTK</w:t>
+      </w:r>
+      <w:r>
+        <w:rPr>
+          <w:rFonts w:ascii="Arial" w:hAnsi="Arial" w:cs="Arial"/>
+          <w:sz w:val="22"/>
+        </w:rPr>
+        <w:t xml:space="preserve">). Il s’agit de trouver des ressources disponibles afin de maximiser l’efficacité du projet et de ne pas réinventer ce qui existe déjà. </w:t>
       </w:r>
     </w:p>
     <w:p>
@@ -473,30 +712,7 @@
           <w:rFonts w:ascii="Arial" w:hAnsi="Arial" w:cs="Arial"/>
           <w:sz w:val="22"/>
         </w:rPr>
-        <w:t>Les risques sont liés au langage naturel qui comporte des ambiguïtés, l’ironie ou encore les fautes d’orthographe</w:t>
-      </w:r>
-      <w:r>
-        <w:rPr>
-          <w:rFonts w:ascii="Arial" w:hAnsi="Arial" w:cs="Arial"/>
-          <w:sz w:val="22"/>
-        </w:rPr>
-        <w:t xml:space="preserve"> ou le langage </w:t>
-      </w:r>
-      <w:proofErr w:type="spellStart"/>
-      <w:r>
-        <w:rPr>
-          <w:rFonts w:ascii="Arial" w:hAnsi="Arial" w:cs="Arial"/>
-          <w:sz w:val="22"/>
-        </w:rPr>
-        <w:t>sms</w:t>
-      </w:r>
-      <w:proofErr w:type="spellEnd"/>
-      <w:r>
-        <w:rPr>
-          <w:rFonts w:ascii="Arial" w:hAnsi="Arial" w:cs="Arial"/>
-          <w:sz w:val="22"/>
-        </w:rPr>
-        <w:t xml:space="preserve">. </w:t>
+        <w:t xml:space="preserve">Le dictionnaire utilisé dans l’analyse risque de ne pas être exhaustif. </w:t>
       </w:r>
     </w:p>
     <w:p>
@@ -513,19 +729,2003 @@
           <w:rFonts w:ascii="Arial" w:hAnsi="Arial" w:cs="Arial"/>
           <w:sz w:val="22"/>
         </w:rPr>
+        <w:t>Les risques sont liés au langage naturel qui comporte des ambiguïtés, l’ironie ou encore les fautes d’orthographe</w:t>
+      </w:r>
+      <w:r>
+        <w:rPr>
+          <w:rFonts w:ascii="Arial" w:hAnsi="Arial" w:cs="Arial"/>
+          <w:sz w:val="22"/>
+        </w:rPr>
+        <w:t xml:space="preserve"> ou le langage </w:t>
+      </w:r>
+      <w:proofErr w:type="spellStart"/>
+      <w:r>
+        <w:rPr>
+          <w:rFonts w:ascii="Arial" w:hAnsi="Arial" w:cs="Arial"/>
+          <w:sz w:val="22"/>
+        </w:rPr>
+        <w:t>sms</w:t>
+      </w:r>
+      <w:proofErr w:type="spellEnd"/>
+      <w:r>
+        <w:rPr>
+          <w:rFonts w:ascii="Arial" w:hAnsi="Arial" w:cs="Arial"/>
+          <w:sz w:val="22"/>
+        </w:rPr>
+        <w:t xml:space="preserve">. </w:t>
+      </w:r>
+      <w:r>
+        <w:rPr>
+          <w:rFonts w:ascii="Arial" w:hAnsi="Arial" w:cs="Arial"/>
+          <w:sz w:val="22"/>
+        </w:rPr>
+        <w:t>Sont à prendre en compte également l’impact de la perte de sens dans l’analyse due au contexte (</w:t>
+      </w:r>
+      <w:proofErr w:type="spellStart"/>
+      <w:r>
+        <w:rPr>
+          <w:rFonts w:ascii="Arial" w:hAnsi="Arial" w:cs="Arial"/>
+          <w:sz w:val="22"/>
+        </w:rPr>
+        <w:t>tokenisation</w:t>
+      </w:r>
+      <w:proofErr w:type="spellEnd"/>
+      <w:r>
+        <w:rPr>
+          <w:rFonts w:ascii="Arial" w:hAnsi="Arial" w:cs="Arial"/>
+          <w:sz w:val="22"/>
+        </w:rPr>
+        <w:t> : traitement des mots de manière indépendante). Il faudra aussi porter une grande attention à la fiabilité de l’analyse due à la proportion de données que l’on conserve et qu’on l’on jette en fonction du dictionnaire (sujets, articles, etc.).</w:t>
+      </w:r>
+    </w:p>
+    <w:p>
+      <w:pPr>
+        <w:spacing w:line="360" w:lineRule="auto"/>
+        <w:jc w:val="both"/>
+        <w:rPr>
+          <w:rFonts w:ascii="Arial" w:hAnsi="Arial" w:cs="Arial"/>
+          <w:sz w:val="22"/>
+        </w:rPr>
+      </w:pPr>
+      <w:r>
+        <w:rPr>
+          <w:rFonts w:ascii="Arial" w:hAnsi="Arial" w:cs="Arial"/>
+          <w:sz w:val="22"/>
+        </w:rPr>
         <w:t xml:space="preserve">D’autres risques sont liés au temps, à la charge de travail du master, à l’alternance des périodes à l’université et en entreprise, et donc à la possibilité que les membres du groupe puissent se rencontrer. </w:t>
+      </w:r>
+    </w:p>
+    <w:p>
+      <w:pPr>
+        <w:spacing w:line="360" w:lineRule="auto"/>
+        <w:jc w:val="both"/>
+        <w:rPr>
+          <w:rFonts w:ascii="Arial" w:hAnsi="Arial" w:cs="Arial"/>
+          <w:sz w:val="22"/>
+        </w:rPr>
+      </w:pPr>
+    </w:p>
+    <w:p>
+      <w:pPr>
+        <w:spacing w:line="360" w:lineRule="auto"/>
+        <w:jc w:val="both"/>
+        <w:rPr>
+          <w:rFonts w:ascii="Arial" w:hAnsi="Arial" w:cs="Arial"/>
+          <w:sz w:val="22"/>
+        </w:rPr>
+      </w:pPr>
+      <w:r>
+        <w:rPr>
+          <w:rFonts w:ascii="Arial" w:hAnsi="Arial" w:cs="Arial"/>
+          <w:noProof/>
+          <w:sz w:val="22"/>
+        </w:rPr>
+        <w:lastRenderedPageBreak/>
+        <w:drawing>
+          <wp:inline distT="0" distB="0" distL="0" distR="0" wp14:anchorId="79FE700F" wp14:editId="2A7196A1">
+            <wp:extent cx="5595257" cy="6293275"/>
+            <wp:effectExtent l="0" t="0" r="0" b="6350"/>
+            <wp:docPr id="1" name="Image 1"/>
+            <wp:cNvGraphicFramePr>
+              <a:graphicFrameLocks xmlns:a="http://schemas.openxmlformats.org/drawingml/2006/main" noChangeAspect="1"/>
+            </wp:cNvGraphicFramePr>
+            <a:graphic xmlns:a="http://schemas.openxmlformats.org/drawingml/2006/main">
+              <a:graphicData uri="http://schemas.openxmlformats.org/drawingml/2006/picture">
+                <pic:pic xmlns:pic="http://schemas.openxmlformats.org/drawingml/2006/picture">
+                  <pic:nvPicPr>
+                    <pic:cNvPr id="0" name="Capture d’écran 2016-04-29 à 10.36.24.png"/>
+                    <pic:cNvPicPr/>
+                  </pic:nvPicPr>
+                  <pic:blipFill>
+                    <a:blip r:embed="rId9">
+                      <a:extLst>
+                        <a:ext uri="{28A0092B-C50C-407E-A947-70E740481C1C}">
+                          <a14:useLocalDpi xmlns:a14="http://schemas.microsoft.com/office/drawing/2010/main" val="0"/>
+                        </a:ext>
+                      </a:extLst>
+                    </a:blip>
+                    <a:stretch>
+                      <a:fillRect/>
+                    </a:stretch>
+                  </pic:blipFill>
+                  <pic:spPr>
+                    <a:xfrm>
+                      <a:off x="0" y="0"/>
+                      <a:ext cx="5595805" cy="6293892"/>
+                    </a:xfrm>
+                    <a:prstGeom prst="rect">
+                      <a:avLst/>
+                    </a:prstGeom>
+                  </pic:spPr>
+                </pic:pic>
+              </a:graphicData>
+            </a:graphic>
+          </wp:inline>
+        </w:drawing>
+      </w:r>
+    </w:p>
+    <w:p>
+      <w:pPr>
+        <w:spacing w:line="360" w:lineRule="auto"/>
+        <w:jc w:val="both"/>
+        <w:rPr>
+          <w:rFonts w:ascii="Arial" w:hAnsi="Arial" w:cs="Arial"/>
+          <w:sz w:val="22"/>
+        </w:rPr>
+      </w:pPr>
+      <w:r>
+        <w:rPr>
+          <w:rFonts w:ascii="Arial" w:hAnsi="Arial" w:cs="Arial"/>
+          <w:noProof/>
+          <w:sz w:val="22"/>
+        </w:rPr>
+        <w:drawing>
+          <wp:inline distT="0" distB="0" distL="0" distR="0" wp14:anchorId="34B19CEC" wp14:editId="1C5884DE">
+            <wp:extent cx="5575189" cy="4007667"/>
+            <wp:effectExtent l="0" t="0" r="0" b="5715"/>
+            <wp:docPr id="2" name="Image 2"/>
+            <wp:cNvGraphicFramePr>
+              <a:graphicFrameLocks xmlns:a="http://schemas.openxmlformats.org/drawingml/2006/main" noChangeAspect="1"/>
+            </wp:cNvGraphicFramePr>
+            <a:graphic xmlns:a="http://schemas.openxmlformats.org/drawingml/2006/main">
+              <a:graphicData uri="http://schemas.openxmlformats.org/drawingml/2006/picture">
+                <pic:pic xmlns:pic="http://schemas.openxmlformats.org/drawingml/2006/picture">
+                  <pic:nvPicPr>
+                    <pic:cNvPr id="0" name="Capture d’écran 2016-04-29 à 10.36.49.png"/>
+                    <pic:cNvPicPr/>
+                  </pic:nvPicPr>
+                  <pic:blipFill>
+                    <a:blip r:embed="rId10">
+                      <a:extLst>
+                        <a:ext uri="{28A0092B-C50C-407E-A947-70E740481C1C}">
+                          <a14:useLocalDpi xmlns:a14="http://schemas.microsoft.com/office/drawing/2010/main" val="0"/>
+                        </a:ext>
+                      </a:extLst>
+                    </a:blip>
+                    <a:stretch>
+                      <a:fillRect/>
+                    </a:stretch>
+                  </pic:blipFill>
+                  <pic:spPr>
+                    <a:xfrm>
+                      <a:off x="0" y="0"/>
+                      <a:ext cx="5575189" cy="4007667"/>
+                    </a:xfrm>
+                    <a:prstGeom prst="rect">
+                      <a:avLst/>
+                    </a:prstGeom>
+                  </pic:spPr>
+                </pic:pic>
+              </a:graphicData>
+            </a:graphic>
+          </wp:inline>
+        </w:drawing>
+      </w:r>
+    </w:p>
+    <w:p>
+      <w:pPr>
+        <w:spacing w:line="360" w:lineRule="auto"/>
+        <w:jc w:val="both"/>
+        <w:rPr>
+          <w:rFonts w:ascii="Arial" w:hAnsi="Arial" w:cs="Arial"/>
+          <w:sz w:val="22"/>
+        </w:rPr>
+      </w:pPr>
+    </w:p>
+    <w:p>
+      <w:pPr>
+        <w:spacing w:line="360" w:lineRule="auto"/>
+        <w:jc w:val="both"/>
+        <w:rPr>
+          <w:rFonts w:ascii="Arial" w:hAnsi="Arial" w:cs="Arial"/>
+          <w:sz w:val="22"/>
+        </w:rPr>
+      </w:pPr>
+    </w:p>
+    <w:p>
+      <w:pPr>
+        <w:spacing w:line="360" w:lineRule="auto"/>
+        <w:jc w:val="both"/>
+        <w:rPr>
+          <w:rFonts w:ascii="Arial" w:hAnsi="Arial" w:cs="Arial"/>
+          <w:sz w:val="22"/>
+        </w:rPr>
+      </w:pPr>
+    </w:p>
+    <w:p>
+      <w:pPr>
+        <w:spacing w:line="360" w:lineRule="auto"/>
+        <w:jc w:val="both"/>
+        <w:rPr>
+          <w:rFonts w:ascii="Arial" w:hAnsi="Arial" w:cs="Arial"/>
+          <w:sz w:val="22"/>
+          <w:szCs w:val="22"/>
+          <w:u w:val="single"/>
+        </w:rPr>
+      </w:pPr>
+      <w:r>
+        <w:rPr>
+          <w:rFonts w:ascii="Arial" w:hAnsi="Arial" w:cs="Arial"/>
+          <w:sz w:val="22"/>
+          <w:szCs w:val="22"/>
+          <w:u w:val="single"/>
+        </w:rPr>
+        <w:t xml:space="preserve">Bibliographie : </w:t>
+      </w:r>
+    </w:p>
+    <w:p>
+      <w:pPr>
+        <w:widowControl w:val="0"/>
+        <w:tabs>
+          <w:tab w:val="left" w:pos="384"/>
+        </w:tabs>
+        <w:autoSpaceDE w:val="0"/>
+        <w:autoSpaceDN w:val="0"/>
+        <w:adjustRightInd w:val="0"/>
+        <w:spacing w:line="276" w:lineRule="auto"/>
+        <w:ind w:left="384" w:hanging="384"/>
+        <w:rPr>
+          <w:rFonts w:ascii="Arial" w:hAnsi="Arial" w:cs="Arial"/>
+          <w:sz w:val="22"/>
+          <w:szCs w:val="22"/>
+        </w:rPr>
+      </w:pPr>
+      <w:r>
+        <w:rPr>
+          <w:rFonts w:ascii="Arial" w:hAnsi="Arial" w:cs="Arial"/>
+          <w:sz w:val="22"/>
+          <w:szCs w:val="22"/>
+        </w:rPr>
+        <w:t>[1]</w:t>
+      </w:r>
+      <w:r>
+        <w:rPr>
+          <w:rFonts w:ascii="Arial" w:hAnsi="Arial" w:cs="Arial"/>
+          <w:sz w:val="22"/>
+          <w:szCs w:val="22"/>
+        </w:rPr>
+        <w:tab/>
+        <w:t xml:space="preserve">S. </w:t>
+      </w:r>
+      <w:proofErr w:type="spellStart"/>
+      <w:r>
+        <w:rPr>
+          <w:rFonts w:ascii="Arial" w:hAnsi="Arial" w:cs="Arial"/>
+          <w:sz w:val="22"/>
+          <w:szCs w:val="22"/>
+        </w:rPr>
+        <w:t>Bird</w:t>
+      </w:r>
+      <w:proofErr w:type="spellEnd"/>
+      <w:r>
+        <w:rPr>
+          <w:rFonts w:ascii="Arial" w:hAnsi="Arial" w:cs="Arial"/>
+          <w:sz w:val="22"/>
+          <w:szCs w:val="22"/>
+        </w:rPr>
+        <w:t xml:space="preserve">, E. Klein, et E. </w:t>
+      </w:r>
+      <w:proofErr w:type="spellStart"/>
+      <w:r>
+        <w:rPr>
+          <w:rFonts w:ascii="Arial" w:hAnsi="Arial" w:cs="Arial"/>
+          <w:sz w:val="22"/>
+          <w:szCs w:val="22"/>
+        </w:rPr>
+        <w:t>Loper</w:t>
+      </w:r>
+      <w:proofErr w:type="spellEnd"/>
+      <w:r>
+        <w:rPr>
+          <w:rFonts w:ascii="Arial" w:hAnsi="Arial" w:cs="Arial"/>
+          <w:sz w:val="22"/>
+          <w:szCs w:val="22"/>
+        </w:rPr>
+        <w:t xml:space="preserve">, </w:t>
+      </w:r>
+      <w:r>
+        <w:rPr>
+          <w:rFonts w:ascii="Arial" w:hAnsi="Arial" w:cs="Arial"/>
+          <w:i/>
+          <w:iCs/>
+          <w:sz w:val="22"/>
+          <w:szCs w:val="22"/>
+        </w:rPr>
+        <w:t xml:space="preserve">Natural </w:t>
+      </w:r>
+      <w:proofErr w:type="spellStart"/>
+      <w:r>
+        <w:rPr>
+          <w:rFonts w:ascii="Arial" w:hAnsi="Arial" w:cs="Arial"/>
+          <w:i/>
+          <w:iCs/>
+          <w:sz w:val="22"/>
+          <w:szCs w:val="22"/>
+        </w:rPr>
+        <w:t>language</w:t>
+      </w:r>
+      <w:proofErr w:type="spellEnd"/>
+      <w:r>
+        <w:rPr>
+          <w:rFonts w:ascii="Arial" w:hAnsi="Arial" w:cs="Arial"/>
+          <w:i/>
+          <w:iCs/>
+          <w:sz w:val="22"/>
+          <w:szCs w:val="22"/>
+        </w:rPr>
+        <w:t xml:space="preserve"> </w:t>
+      </w:r>
+      <w:proofErr w:type="spellStart"/>
+      <w:r>
+        <w:rPr>
+          <w:rFonts w:ascii="Arial" w:hAnsi="Arial" w:cs="Arial"/>
+          <w:i/>
+          <w:iCs/>
+          <w:sz w:val="22"/>
+          <w:szCs w:val="22"/>
+        </w:rPr>
+        <w:t>processing</w:t>
+      </w:r>
+      <w:proofErr w:type="spellEnd"/>
+      <w:r>
+        <w:rPr>
+          <w:rFonts w:ascii="Arial" w:hAnsi="Arial" w:cs="Arial"/>
+          <w:i/>
+          <w:iCs/>
+          <w:sz w:val="22"/>
+          <w:szCs w:val="22"/>
+        </w:rPr>
+        <w:t xml:space="preserve"> </w:t>
+      </w:r>
+      <w:proofErr w:type="spellStart"/>
+      <w:r>
+        <w:rPr>
+          <w:rFonts w:ascii="Arial" w:hAnsi="Arial" w:cs="Arial"/>
+          <w:i/>
+          <w:iCs/>
+          <w:sz w:val="22"/>
+          <w:szCs w:val="22"/>
+        </w:rPr>
+        <w:t>with</w:t>
+      </w:r>
+      <w:proofErr w:type="spellEnd"/>
+      <w:r>
+        <w:rPr>
+          <w:rFonts w:ascii="Arial" w:hAnsi="Arial" w:cs="Arial"/>
+          <w:i/>
+          <w:iCs/>
+          <w:sz w:val="22"/>
+          <w:szCs w:val="22"/>
+        </w:rPr>
+        <w:t xml:space="preserve"> Python: [</w:t>
+      </w:r>
+      <w:proofErr w:type="spellStart"/>
+      <w:r>
+        <w:rPr>
+          <w:rFonts w:ascii="Arial" w:hAnsi="Arial" w:cs="Arial"/>
+          <w:i/>
+          <w:iCs/>
+          <w:sz w:val="22"/>
+          <w:szCs w:val="22"/>
+        </w:rPr>
+        <w:t>analyzing</w:t>
+      </w:r>
+      <w:proofErr w:type="spellEnd"/>
+      <w:r>
+        <w:rPr>
+          <w:rFonts w:ascii="Arial" w:hAnsi="Arial" w:cs="Arial"/>
+          <w:i/>
+          <w:iCs/>
+          <w:sz w:val="22"/>
+          <w:szCs w:val="22"/>
+        </w:rPr>
+        <w:t xml:space="preserve"> </w:t>
+      </w:r>
+      <w:proofErr w:type="spellStart"/>
+      <w:r>
+        <w:rPr>
+          <w:rFonts w:ascii="Arial" w:hAnsi="Arial" w:cs="Arial"/>
+          <w:i/>
+          <w:iCs/>
+          <w:sz w:val="22"/>
+          <w:szCs w:val="22"/>
+        </w:rPr>
+        <w:t>text</w:t>
+      </w:r>
+      <w:proofErr w:type="spellEnd"/>
+      <w:r>
+        <w:rPr>
+          <w:rFonts w:ascii="Arial" w:hAnsi="Arial" w:cs="Arial"/>
+          <w:i/>
+          <w:iCs/>
+          <w:sz w:val="22"/>
+          <w:szCs w:val="22"/>
+        </w:rPr>
+        <w:t xml:space="preserve"> </w:t>
+      </w:r>
+      <w:proofErr w:type="spellStart"/>
+      <w:r>
+        <w:rPr>
+          <w:rFonts w:ascii="Arial" w:hAnsi="Arial" w:cs="Arial"/>
+          <w:i/>
+          <w:iCs/>
+          <w:sz w:val="22"/>
+          <w:szCs w:val="22"/>
+        </w:rPr>
+        <w:t>with</w:t>
+      </w:r>
+      <w:proofErr w:type="spellEnd"/>
+      <w:r>
+        <w:rPr>
+          <w:rFonts w:ascii="Arial" w:hAnsi="Arial" w:cs="Arial"/>
+          <w:i/>
+          <w:iCs/>
+          <w:sz w:val="22"/>
+          <w:szCs w:val="22"/>
+        </w:rPr>
+        <w:t xml:space="preserve"> the </w:t>
+      </w:r>
+      <w:proofErr w:type="spellStart"/>
+      <w:r>
+        <w:rPr>
+          <w:rFonts w:ascii="Arial" w:hAnsi="Arial" w:cs="Arial"/>
+          <w:i/>
+          <w:iCs/>
+          <w:sz w:val="22"/>
+          <w:szCs w:val="22"/>
+        </w:rPr>
+        <w:t>natural</w:t>
+      </w:r>
+      <w:proofErr w:type="spellEnd"/>
+      <w:r>
+        <w:rPr>
+          <w:rFonts w:ascii="Arial" w:hAnsi="Arial" w:cs="Arial"/>
+          <w:i/>
+          <w:iCs/>
+          <w:sz w:val="22"/>
+          <w:szCs w:val="22"/>
+        </w:rPr>
+        <w:t xml:space="preserve"> </w:t>
+      </w:r>
+      <w:proofErr w:type="spellStart"/>
+      <w:r>
+        <w:rPr>
+          <w:rFonts w:ascii="Arial" w:hAnsi="Arial" w:cs="Arial"/>
+          <w:i/>
+          <w:iCs/>
+          <w:sz w:val="22"/>
+          <w:szCs w:val="22"/>
+        </w:rPr>
+        <w:t>language</w:t>
+      </w:r>
+      <w:proofErr w:type="spellEnd"/>
+      <w:r>
+        <w:rPr>
+          <w:rFonts w:ascii="Arial" w:hAnsi="Arial" w:cs="Arial"/>
+          <w:i/>
+          <w:iCs/>
+          <w:sz w:val="22"/>
+          <w:szCs w:val="22"/>
+        </w:rPr>
+        <w:t xml:space="preserve"> </w:t>
+      </w:r>
+      <w:proofErr w:type="spellStart"/>
+      <w:r>
+        <w:rPr>
+          <w:rFonts w:ascii="Arial" w:hAnsi="Arial" w:cs="Arial"/>
+          <w:i/>
+          <w:iCs/>
+          <w:sz w:val="22"/>
+          <w:szCs w:val="22"/>
+        </w:rPr>
+        <w:t>toolkit</w:t>
+      </w:r>
+      <w:proofErr w:type="spellEnd"/>
+      <w:r>
+        <w:rPr>
+          <w:rFonts w:ascii="Arial" w:hAnsi="Arial" w:cs="Arial"/>
+          <w:i/>
+          <w:iCs/>
+          <w:sz w:val="22"/>
+          <w:szCs w:val="22"/>
+        </w:rPr>
+        <w:t>]</w:t>
+      </w:r>
+      <w:r>
+        <w:rPr>
+          <w:rFonts w:ascii="Arial" w:hAnsi="Arial" w:cs="Arial"/>
+          <w:sz w:val="22"/>
+          <w:szCs w:val="22"/>
+        </w:rPr>
+        <w:t xml:space="preserve">, 1. </w:t>
+      </w:r>
+      <w:proofErr w:type="spellStart"/>
+      <w:proofErr w:type="gramStart"/>
+      <w:r>
+        <w:rPr>
+          <w:rFonts w:ascii="Arial" w:hAnsi="Arial" w:cs="Arial"/>
+          <w:sz w:val="22"/>
+          <w:szCs w:val="22"/>
+        </w:rPr>
+        <w:t>ed</w:t>
+      </w:r>
+      <w:proofErr w:type="spellEnd"/>
+      <w:proofErr w:type="gramEnd"/>
+      <w:r>
+        <w:rPr>
+          <w:rFonts w:ascii="Arial" w:hAnsi="Arial" w:cs="Arial"/>
+          <w:sz w:val="22"/>
+          <w:szCs w:val="22"/>
+        </w:rPr>
+        <w:t xml:space="preserve">. </w:t>
+      </w:r>
+      <w:proofErr w:type="spellStart"/>
+      <w:r>
+        <w:rPr>
+          <w:rFonts w:ascii="Arial" w:hAnsi="Arial" w:cs="Arial"/>
+          <w:sz w:val="22"/>
+          <w:szCs w:val="22"/>
+        </w:rPr>
+        <w:t>Sebastopol</w:t>
+      </w:r>
+      <w:proofErr w:type="spellEnd"/>
+      <w:r>
+        <w:rPr>
+          <w:rFonts w:ascii="Arial" w:hAnsi="Arial" w:cs="Arial"/>
+          <w:sz w:val="22"/>
+          <w:szCs w:val="22"/>
+        </w:rPr>
+        <w:t xml:space="preserve">, </w:t>
+      </w:r>
+      <w:proofErr w:type="spellStart"/>
+      <w:r>
+        <w:rPr>
+          <w:rFonts w:ascii="Arial" w:hAnsi="Arial" w:cs="Arial"/>
+          <w:sz w:val="22"/>
+          <w:szCs w:val="22"/>
+        </w:rPr>
+        <w:t>Calif</w:t>
+      </w:r>
+      <w:proofErr w:type="spellEnd"/>
+      <w:r>
+        <w:rPr>
+          <w:rFonts w:ascii="Arial" w:hAnsi="Arial" w:cs="Arial"/>
+          <w:sz w:val="22"/>
+          <w:szCs w:val="22"/>
+        </w:rPr>
+        <w:t xml:space="preserve">.: </w:t>
+      </w:r>
+      <w:proofErr w:type="spellStart"/>
+      <w:r>
+        <w:rPr>
+          <w:rFonts w:ascii="Arial" w:hAnsi="Arial" w:cs="Arial"/>
+          <w:sz w:val="22"/>
+          <w:szCs w:val="22"/>
+        </w:rPr>
+        <w:t>O’Reilly</w:t>
+      </w:r>
+      <w:proofErr w:type="spellEnd"/>
+      <w:r>
+        <w:rPr>
+          <w:rFonts w:ascii="Arial" w:hAnsi="Arial" w:cs="Arial"/>
+          <w:sz w:val="22"/>
+          <w:szCs w:val="22"/>
+        </w:rPr>
+        <w:t>, 2009.</w:t>
+      </w:r>
+    </w:p>
+    <w:p>
+      <w:pPr>
+        <w:widowControl w:val="0"/>
+        <w:tabs>
+          <w:tab w:val="left" w:pos="384"/>
+        </w:tabs>
+        <w:autoSpaceDE w:val="0"/>
+        <w:autoSpaceDN w:val="0"/>
+        <w:adjustRightInd w:val="0"/>
+        <w:spacing w:line="276" w:lineRule="auto"/>
+        <w:ind w:left="384" w:hanging="384"/>
+        <w:rPr>
+          <w:rFonts w:ascii="Arial" w:hAnsi="Arial" w:cs="Arial"/>
+          <w:sz w:val="22"/>
+          <w:szCs w:val="22"/>
+        </w:rPr>
+      </w:pPr>
+      <w:r>
+        <w:rPr>
+          <w:rFonts w:ascii="Arial" w:hAnsi="Arial" w:cs="Arial"/>
+          <w:sz w:val="22"/>
+          <w:szCs w:val="22"/>
+        </w:rPr>
+        <w:t>[2]</w:t>
+      </w:r>
+      <w:r>
+        <w:rPr>
+          <w:rFonts w:ascii="Arial" w:hAnsi="Arial" w:cs="Arial"/>
+          <w:sz w:val="22"/>
+          <w:szCs w:val="22"/>
+        </w:rPr>
+        <w:tab/>
+        <w:t xml:space="preserve">« Natural </w:t>
+      </w:r>
+      <w:proofErr w:type="spellStart"/>
+      <w:r>
+        <w:rPr>
+          <w:rFonts w:ascii="Arial" w:hAnsi="Arial" w:cs="Arial"/>
+          <w:sz w:val="22"/>
+          <w:szCs w:val="22"/>
+        </w:rPr>
+        <w:t>Language</w:t>
+      </w:r>
+      <w:proofErr w:type="spellEnd"/>
+      <w:r>
+        <w:rPr>
+          <w:rFonts w:ascii="Arial" w:hAnsi="Arial" w:cs="Arial"/>
+          <w:sz w:val="22"/>
+          <w:szCs w:val="22"/>
+        </w:rPr>
+        <w:t xml:space="preserve"> </w:t>
+      </w:r>
+      <w:proofErr w:type="spellStart"/>
+      <w:r>
+        <w:rPr>
+          <w:rFonts w:ascii="Arial" w:hAnsi="Arial" w:cs="Arial"/>
+          <w:sz w:val="22"/>
+          <w:szCs w:val="22"/>
+        </w:rPr>
+        <w:t>Toolkit</w:t>
+      </w:r>
+      <w:proofErr w:type="spellEnd"/>
+      <w:r>
+        <w:rPr>
+          <w:rFonts w:ascii="Arial" w:hAnsi="Arial" w:cs="Arial"/>
+          <w:sz w:val="22"/>
+          <w:szCs w:val="22"/>
+        </w:rPr>
+        <w:t xml:space="preserve"> — NLTK 3.0 documentation ». [En ligne]. Disponible sur: http://www.nltk.org/. [Consulté le: 29-avr-2016].</w:t>
+      </w:r>
+    </w:p>
+    <w:p>
+      <w:pPr>
+        <w:widowControl w:val="0"/>
+        <w:tabs>
+          <w:tab w:val="left" w:pos="384"/>
+        </w:tabs>
+        <w:autoSpaceDE w:val="0"/>
+        <w:autoSpaceDN w:val="0"/>
+        <w:adjustRightInd w:val="0"/>
+        <w:spacing w:line="276" w:lineRule="auto"/>
+        <w:ind w:left="384" w:hanging="384"/>
+        <w:rPr>
+          <w:rFonts w:ascii="Arial" w:hAnsi="Arial" w:cs="Arial"/>
+          <w:sz w:val="22"/>
+          <w:szCs w:val="22"/>
+        </w:rPr>
+      </w:pPr>
+      <w:r>
+        <w:rPr>
+          <w:rFonts w:ascii="Arial" w:hAnsi="Arial" w:cs="Arial"/>
+          <w:sz w:val="22"/>
+          <w:szCs w:val="22"/>
+        </w:rPr>
+        <w:t>[3]</w:t>
+      </w:r>
+      <w:r>
+        <w:rPr>
+          <w:rFonts w:ascii="Arial" w:hAnsi="Arial" w:cs="Arial"/>
+          <w:sz w:val="22"/>
+          <w:szCs w:val="22"/>
+        </w:rPr>
+        <w:tab/>
+        <w:t>« </w:t>
+      </w:r>
+      <w:proofErr w:type="spellStart"/>
+      <w:r>
+        <w:rPr>
+          <w:rFonts w:ascii="Arial" w:hAnsi="Arial" w:cs="Arial"/>
+          <w:sz w:val="22"/>
+          <w:szCs w:val="22"/>
+        </w:rPr>
+        <w:t>NumPy</w:t>
+      </w:r>
+      <w:proofErr w:type="spellEnd"/>
+      <w:r>
+        <w:rPr>
+          <w:rFonts w:ascii="Arial" w:hAnsi="Arial" w:cs="Arial"/>
+          <w:sz w:val="22"/>
+          <w:szCs w:val="22"/>
+        </w:rPr>
+        <w:t xml:space="preserve"> — </w:t>
+      </w:r>
+      <w:proofErr w:type="spellStart"/>
+      <w:r>
+        <w:rPr>
+          <w:rFonts w:ascii="Arial" w:hAnsi="Arial" w:cs="Arial"/>
+          <w:sz w:val="22"/>
+          <w:szCs w:val="22"/>
+        </w:rPr>
+        <w:t>Numpy</w:t>
+      </w:r>
+      <w:proofErr w:type="spellEnd"/>
+      <w:r>
+        <w:rPr>
+          <w:rFonts w:ascii="Arial" w:hAnsi="Arial" w:cs="Arial"/>
+          <w:sz w:val="22"/>
+          <w:szCs w:val="22"/>
+        </w:rPr>
+        <w:t> ». [En ligne]. Disponible sur: http://www.numpy.org/. [Consulté le: 29-avr-2016].</w:t>
+      </w:r>
+    </w:p>
+    <w:p>
+      <w:pPr>
+        <w:spacing w:line="360" w:lineRule="auto"/>
+        <w:rPr>
+          <w:rFonts w:ascii="Arial" w:hAnsi="Arial" w:cs="Arial"/>
+          <w:sz w:val="22"/>
+          <w:szCs w:val="22"/>
+        </w:rPr>
+      </w:pPr>
+    </w:p>
+    <w:p>
+      <w:pPr>
+        <w:spacing w:line="360" w:lineRule="auto"/>
+        <w:rPr>
+          <w:rFonts w:ascii="Arial" w:hAnsi="Arial" w:cs="Arial"/>
+          <w:sz w:val="22"/>
+          <w:szCs w:val="22"/>
+          <w:u w:val="single"/>
+        </w:rPr>
+      </w:pPr>
+      <w:r>
+        <w:rPr>
+          <w:rFonts w:ascii="Arial" w:hAnsi="Arial" w:cs="Arial"/>
+          <w:sz w:val="22"/>
+          <w:szCs w:val="22"/>
+          <w:u w:val="single"/>
+        </w:rPr>
+        <w:t>Annexes :</w:t>
+      </w:r>
+    </w:p>
+    <w:p>
+      <w:pPr>
+        <w:widowControl w:val="0"/>
+        <w:tabs>
+          <w:tab w:val="left" w:pos="384"/>
+        </w:tabs>
+        <w:autoSpaceDE w:val="0"/>
+        <w:autoSpaceDN w:val="0"/>
+        <w:adjustRightInd w:val="0"/>
+        <w:spacing w:line="276" w:lineRule="auto"/>
+        <w:rPr>
+          <w:rFonts w:ascii="Arial" w:hAnsi="Arial" w:cs="Arial"/>
+          <w:sz w:val="22"/>
+          <w:szCs w:val="22"/>
+        </w:rPr>
+      </w:pPr>
+      <w:r>
+        <w:rPr>
+          <w:rFonts w:ascii="Arial" w:hAnsi="Arial" w:cs="Arial"/>
+          <w:sz w:val="22"/>
+          <w:szCs w:val="22"/>
+        </w:rPr>
+        <w:t>Processus (et estimation de la complexité des tâches)</w:t>
+      </w:r>
+    </w:p>
+    <w:p>
+      <w:pPr>
+        <w:widowControl w:val="0"/>
+        <w:tabs>
+          <w:tab w:val="left" w:pos="384"/>
+        </w:tabs>
+        <w:autoSpaceDE w:val="0"/>
+        <w:autoSpaceDN w:val="0"/>
+        <w:adjustRightInd w:val="0"/>
+        <w:spacing w:line="276" w:lineRule="auto"/>
+        <w:rPr>
+          <w:rFonts w:ascii="Arial" w:hAnsi="Arial" w:cs="Arial"/>
+          <w:sz w:val="22"/>
+          <w:szCs w:val="22"/>
+        </w:rPr>
+      </w:pPr>
+      <w:proofErr w:type="gramStart"/>
+      <w:r>
+        <w:rPr>
+          <w:rFonts w:ascii="Arial" w:hAnsi="Arial" w:cs="Arial"/>
+          <w:sz w:val="22"/>
+          <w:szCs w:val="22"/>
+        </w:rPr>
+        <w:t>s</w:t>
+      </w:r>
+      <w:proofErr w:type="gramEnd"/>
+      <w:r>
+        <w:rPr>
+          <w:rFonts w:ascii="Arial" w:hAnsi="Arial" w:cs="Arial"/>
+          <w:sz w:val="22"/>
+          <w:szCs w:val="22"/>
+        </w:rPr>
+        <w:t> :simple</w:t>
+      </w:r>
+    </w:p>
+    <w:p>
+      <w:pPr>
+        <w:widowControl w:val="0"/>
+        <w:tabs>
+          <w:tab w:val="left" w:pos="384"/>
+        </w:tabs>
+        <w:autoSpaceDE w:val="0"/>
+        <w:autoSpaceDN w:val="0"/>
+        <w:adjustRightInd w:val="0"/>
+        <w:spacing w:line="276" w:lineRule="auto"/>
+        <w:rPr>
+          <w:rFonts w:ascii="Arial" w:hAnsi="Arial" w:cs="Arial"/>
+          <w:sz w:val="22"/>
+          <w:szCs w:val="22"/>
+        </w:rPr>
+      </w:pPr>
+      <w:proofErr w:type="gramStart"/>
+      <w:r>
+        <w:rPr>
+          <w:rFonts w:ascii="Arial" w:hAnsi="Arial" w:cs="Arial"/>
+          <w:sz w:val="22"/>
+          <w:szCs w:val="22"/>
+        </w:rPr>
+        <w:t>m</w:t>
+      </w:r>
+      <w:proofErr w:type="gramEnd"/>
+      <w:r>
+        <w:rPr>
+          <w:rFonts w:ascii="Arial" w:hAnsi="Arial" w:cs="Arial"/>
+          <w:sz w:val="22"/>
+          <w:szCs w:val="22"/>
+        </w:rPr>
+        <w:t> : moyen</w:t>
+      </w:r>
+    </w:p>
+    <w:p>
+      <w:pPr>
+        <w:widowControl w:val="0"/>
+        <w:tabs>
+          <w:tab w:val="left" w:pos="384"/>
+        </w:tabs>
+        <w:autoSpaceDE w:val="0"/>
+        <w:autoSpaceDN w:val="0"/>
+        <w:adjustRightInd w:val="0"/>
+        <w:spacing w:line="276" w:lineRule="auto"/>
+        <w:rPr>
+          <w:rFonts w:ascii="Arial" w:hAnsi="Arial" w:cs="Arial"/>
+          <w:sz w:val="22"/>
+          <w:szCs w:val="22"/>
+        </w:rPr>
+      </w:pPr>
+      <w:proofErr w:type="gramStart"/>
+      <w:r>
+        <w:rPr>
+          <w:rFonts w:ascii="Arial" w:hAnsi="Arial" w:cs="Arial"/>
+          <w:sz w:val="22"/>
+          <w:szCs w:val="22"/>
+        </w:rPr>
+        <w:t>c</w:t>
+      </w:r>
+      <w:proofErr w:type="gramEnd"/>
+      <w:r>
+        <w:rPr>
+          <w:rFonts w:ascii="Arial" w:hAnsi="Arial" w:cs="Arial"/>
+          <w:sz w:val="22"/>
+          <w:szCs w:val="22"/>
+        </w:rPr>
+        <w:t> : complexe</w:t>
       </w:r>
       <w:bookmarkStart w:id="0" w:name="_GoBack"/>
       <w:bookmarkEnd w:id="0"/>
     </w:p>
+    <w:p>
+      <w:pPr>
+        <w:widowControl w:val="0"/>
+        <w:tabs>
+          <w:tab w:val="left" w:pos="384"/>
+        </w:tabs>
+        <w:autoSpaceDE w:val="0"/>
+        <w:autoSpaceDN w:val="0"/>
+        <w:adjustRightInd w:val="0"/>
+        <w:ind w:left="384" w:hanging="384"/>
+        <w:rPr>
+          <w:rFonts w:ascii="Arial" w:hAnsi="Arial" w:cs="Arial"/>
+          <w:sz w:val="22"/>
+          <w:szCs w:val="22"/>
+        </w:rPr>
+      </w:pPr>
+    </w:p>
+    <w:p>
+      <w:pPr>
+        <w:pStyle w:val="Paragraphedeliste"/>
+        <w:numPr>
+          <w:ilvl w:val="0"/>
+          <w:numId w:val="1"/>
+        </w:numPr>
+        <w:spacing w:line="276" w:lineRule="auto"/>
+        <w:rPr>
+          <w:rFonts w:ascii="Arial" w:hAnsi="Arial" w:cs="Arial"/>
+          <w:sz w:val="22"/>
+          <w:szCs w:val="22"/>
+        </w:rPr>
+      </w:pPr>
+      <w:r>
+        <w:rPr>
+          <w:rFonts w:ascii="Arial" w:hAnsi="Arial" w:cs="Arial"/>
+          <w:sz w:val="22"/>
+          <w:szCs w:val="22"/>
+        </w:rPr>
+        <w:t xml:space="preserve">Analyse amont/Création des ressources : </w:t>
+      </w:r>
+    </w:p>
+    <w:p>
+      <w:pPr>
+        <w:pStyle w:val="Paragraphedeliste"/>
+        <w:numPr>
+          <w:ilvl w:val="1"/>
+          <w:numId w:val="3"/>
+        </w:numPr>
+        <w:spacing w:line="276" w:lineRule="auto"/>
+        <w:rPr>
+          <w:rFonts w:ascii="Arial" w:hAnsi="Arial" w:cs="Arial"/>
+          <w:sz w:val="22"/>
+          <w:szCs w:val="22"/>
+        </w:rPr>
+      </w:pPr>
+      <w:r>
+        <w:rPr>
+          <w:rFonts w:ascii="Arial" w:hAnsi="Arial" w:cs="Arial"/>
+          <w:sz w:val="22"/>
+          <w:szCs w:val="22"/>
+        </w:rPr>
+        <w:t>Recherche documentaire (librairies python) : c</w:t>
+      </w:r>
+    </w:p>
+    <w:p>
+      <w:pPr>
+        <w:pStyle w:val="Paragraphedeliste"/>
+        <w:numPr>
+          <w:ilvl w:val="1"/>
+          <w:numId w:val="3"/>
+        </w:numPr>
+        <w:spacing w:line="276" w:lineRule="auto"/>
+        <w:rPr>
+          <w:rFonts w:ascii="Arial" w:hAnsi="Arial" w:cs="Arial"/>
+          <w:sz w:val="22"/>
+          <w:szCs w:val="22"/>
+        </w:rPr>
+      </w:pPr>
+      <w:r>
+        <w:rPr>
+          <w:rFonts w:ascii="Arial" w:hAnsi="Arial" w:cs="Arial"/>
+          <w:sz w:val="22"/>
+          <w:szCs w:val="22"/>
+        </w:rPr>
+        <w:t>BDD : m</w:t>
+      </w:r>
+    </w:p>
+    <w:p>
+      <w:pPr>
+        <w:pStyle w:val="Paragraphedeliste"/>
+        <w:numPr>
+          <w:ilvl w:val="1"/>
+          <w:numId w:val="3"/>
+        </w:numPr>
+        <w:spacing w:line="276" w:lineRule="auto"/>
+        <w:rPr>
+          <w:rFonts w:ascii="Arial" w:hAnsi="Arial" w:cs="Arial"/>
+          <w:sz w:val="22"/>
+          <w:szCs w:val="22"/>
+        </w:rPr>
+      </w:pPr>
+      <w:r>
+        <w:rPr>
+          <w:rFonts w:ascii="Arial" w:hAnsi="Arial" w:cs="Arial"/>
+          <w:sz w:val="22"/>
+          <w:szCs w:val="22"/>
+        </w:rPr>
+        <w:t>3 dictionnaires : m</w:t>
+      </w:r>
+    </w:p>
+    <w:p>
+      <w:pPr>
+        <w:pStyle w:val="Paragraphedeliste"/>
+        <w:numPr>
+          <w:ilvl w:val="0"/>
+          <w:numId w:val="1"/>
+        </w:numPr>
+        <w:spacing w:line="276" w:lineRule="auto"/>
+        <w:rPr>
+          <w:rFonts w:ascii="Arial" w:hAnsi="Arial" w:cs="Arial"/>
+          <w:sz w:val="22"/>
+          <w:szCs w:val="22"/>
+        </w:rPr>
+      </w:pPr>
+      <w:r>
+        <w:rPr>
+          <w:rFonts w:ascii="Arial" w:hAnsi="Arial" w:cs="Arial"/>
+          <w:sz w:val="22"/>
+          <w:szCs w:val="22"/>
+        </w:rPr>
+        <w:t>Création interface : m</w:t>
+      </w:r>
+    </w:p>
+    <w:p>
+      <w:pPr>
+        <w:pStyle w:val="Paragraphedeliste"/>
+        <w:numPr>
+          <w:ilvl w:val="0"/>
+          <w:numId w:val="1"/>
+        </w:numPr>
+        <w:spacing w:line="276" w:lineRule="auto"/>
+        <w:rPr>
+          <w:rFonts w:ascii="Arial" w:hAnsi="Arial" w:cs="Arial"/>
+          <w:sz w:val="22"/>
+          <w:szCs w:val="22"/>
+        </w:rPr>
+      </w:pPr>
+      <w:r>
+        <w:rPr>
+          <w:rFonts w:ascii="Arial" w:hAnsi="Arial" w:cs="Arial"/>
+          <w:sz w:val="22"/>
+          <w:szCs w:val="22"/>
+        </w:rPr>
+        <w:t>Connexion / Chargement des données</w:t>
+      </w:r>
+    </w:p>
+    <w:p>
+      <w:pPr>
+        <w:pStyle w:val="Paragraphedeliste"/>
+        <w:numPr>
+          <w:ilvl w:val="0"/>
+          <w:numId w:val="2"/>
+        </w:numPr>
+        <w:spacing w:line="276" w:lineRule="auto"/>
+        <w:rPr>
+          <w:rFonts w:ascii="Arial" w:hAnsi="Arial" w:cs="Arial"/>
+          <w:sz w:val="22"/>
+          <w:szCs w:val="22"/>
+        </w:rPr>
+      </w:pPr>
+      <w:r>
+        <w:rPr>
+          <w:rFonts w:ascii="Arial" w:hAnsi="Arial" w:cs="Arial"/>
+          <w:sz w:val="22"/>
+          <w:szCs w:val="22"/>
+        </w:rPr>
+        <w:t>Lecture de l’URL : s</w:t>
+      </w:r>
+    </w:p>
+    <w:p>
+      <w:pPr>
+        <w:pStyle w:val="Paragraphedeliste"/>
+        <w:numPr>
+          <w:ilvl w:val="0"/>
+          <w:numId w:val="2"/>
+        </w:numPr>
+        <w:spacing w:line="276" w:lineRule="auto"/>
+        <w:rPr>
+          <w:rFonts w:ascii="Arial" w:hAnsi="Arial" w:cs="Arial"/>
+          <w:sz w:val="22"/>
+          <w:szCs w:val="22"/>
+        </w:rPr>
+      </w:pPr>
+      <w:r>
+        <w:rPr>
+          <w:rFonts w:ascii="Arial" w:hAnsi="Arial" w:cs="Arial"/>
+          <w:sz w:val="22"/>
+          <w:szCs w:val="22"/>
+        </w:rPr>
+        <w:t>Connexion à l’URL : s</w:t>
+      </w:r>
+    </w:p>
+    <w:p>
+      <w:pPr>
+        <w:pStyle w:val="Paragraphedeliste"/>
+        <w:numPr>
+          <w:ilvl w:val="0"/>
+          <w:numId w:val="2"/>
+        </w:numPr>
+        <w:spacing w:line="276" w:lineRule="auto"/>
+        <w:rPr>
+          <w:rFonts w:ascii="Arial" w:hAnsi="Arial" w:cs="Arial"/>
+          <w:sz w:val="22"/>
+          <w:szCs w:val="22"/>
+        </w:rPr>
+      </w:pPr>
+      <w:r>
+        <w:rPr>
+          <w:rFonts w:ascii="Arial" w:hAnsi="Arial" w:cs="Arial"/>
+          <w:sz w:val="22"/>
+          <w:szCs w:val="22"/>
+        </w:rPr>
+        <w:t>Identification de la zone de commentaire : s</w:t>
+      </w:r>
+    </w:p>
+    <w:p>
+      <w:pPr>
+        <w:pStyle w:val="Paragraphedeliste"/>
+        <w:numPr>
+          <w:ilvl w:val="0"/>
+          <w:numId w:val="2"/>
+        </w:numPr>
+        <w:spacing w:line="276" w:lineRule="auto"/>
+        <w:rPr>
+          <w:rFonts w:ascii="Arial" w:hAnsi="Arial" w:cs="Arial"/>
+          <w:sz w:val="22"/>
+          <w:szCs w:val="22"/>
+        </w:rPr>
+      </w:pPr>
+      <w:r>
+        <w:rPr>
+          <w:rFonts w:ascii="Arial" w:hAnsi="Arial" w:cs="Arial"/>
+          <w:sz w:val="22"/>
+          <w:szCs w:val="22"/>
+        </w:rPr>
+        <w:t>Extraction du contenu : s</w:t>
+      </w:r>
+    </w:p>
+    <w:p>
+      <w:pPr>
+        <w:pStyle w:val="Paragraphedeliste"/>
+        <w:numPr>
+          <w:ilvl w:val="0"/>
+          <w:numId w:val="2"/>
+        </w:numPr>
+        <w:spacing w:line="276" w:lineRule="auto"/>
+        <w:rPr>
+          <w:rFonts w:ascii="Arial" w:hAnsi="Arial" w:cs="Arial"/>
+          <w:sz w:val="22"/>
+          <w:szCs w:val="22"/>
+        </w:rPr>
+      </w:pPr>
+      <w:r>
+        <w:rPr>
+          <w:rFonts w:ascii="Arial" w:hAnsi="Arial" w:cs="Arial"/>
+          <w:sz w:val="22"/>
+          <w:szCs w:val="22"/>
+        </w:rPr>
+        <w:t xml:space="preserve">Comparaison des données à un dictionnaire (tableau ou autre) et tri (élimination des verbes, sujets </w:t>
+      </w:r>
+      <w:proofErr w:type="spellStart"/>
+      <w:r>
+        <w:rPr>
+          <w:rFonts w:ascii="Arial" w:hAnsi="Arial" w:cs="Arial"/>
+          <w:sz w:val="22"/>
+          <w:szCs w:val="22"/>
+        </w:rPr>
+        <w:t>etc</w:t>
+      </w:r>
+      <w:proofErr w:type="spellEnd"/>
+      <w:r>
+        <w:rPr>
+          <w:rFonts w:ascii="Arial" w:hAnsi="Arial" w:cs="Arial"/>
+          <w:sz w:val="22"/>
+          <w:szCs w:val="22"/>
+        </w:rPr>
+        <w:t>) : c</w:t>
+      </w:r>
+    </w:p>
+    <w:p>
+      <w:pPr>
+        <w:pStyle w:val="Paragraphedeliste"/>
+        <w:numPr>
+          <w:ilvl w:val="0"/>
+          <w:numId w:val="2"/>
+        </w:numPr>
+        <w:spacing w:line="276" w:lineRule="auto"/>
+        <w:rPr>
+          <w:rFonts w:ascii="Arial" w:hAnsi="Arial" w:cs="Arial"/>
+          <w:sz w:val="22"/>
+          <w:szCs w:val="22"/>
+        </w:rPr>
+      </w:pPr>
+      <w:r>
+        <w:rPr>
+          <w:rFonts w:ascii="Arial" w:hAnsi="Arial" w:cs="Arial"/>
+          <w:sz w:val="22"/>
+          <w:szCs w:val="22"/>
+        </w:rPr>
+        <w:t>Stockage du contenu dans un tableau 1 : s</w:t>
+      </w:r>
+    </w:p>
+    <w:p>
+      <w:pPr>
+        <w:pStyle w:val="Paragraphedeliste"/>
+        <w:numPr>
+          <w:ilvl w:val="0"/>
+          <w:numId w:val="1"/>
+        </w:numPr>
+        <w:spacing w:line="276" w:lineRule="auto"/>
+        <w:rPr>
+          <w:rFonts w:ascii="Arial" w:hAnsi="Arial" w:cs="Arial"/>
+          <w:sz w:val="22"/>
+          <w:szCs w:val="22"/>
+        </w:rPr>
+      </w:pPr>
+      <w:r>
+        <w:rPr>
+          <w:rFonts w:ascii="Arial" w:hAnsi="Arial" w:cs="Arial"/>
+          <w:sz w:val="22"/>
+          <w:szCs w:val="22"/>
+        </w:rPr>
+        <w:t>Analyse quantitative</w:t>
+      </w:r>
+    </w:p>
+    <w:p>
+      <w:pPr>
+        <w:pStyle w:val="Paragraphedeliste"/>
+        <w:numPr>
+          <w:ilvl w:val="0"/>
+          <w:numId w:val="2"/>
+        </w:numPr>
+        <w:spacing w:line="276" w:lineRule="auto"/>
+        <w:rPr>
+          <w:rFonts w:ascii="Arial" w:hAnsi="Arial" w:cs="Arial"/>
+          <w:sz w:val="22"/>
+          <w:szCs w:val="22"/>
+        </w:rPr>
+      </w:pPr>
+      <w:r>
+        <w:rPr>
+          <w:rFonts w:ascii="Arial" w:hAnsi="Arial" w:cs="Arial"/>
+          <w:sz w:val="22"/>
+          <w:szCs w:val="22"/>
+        </w:rPr>
+        <w:t>Comptage du nb d’occurrence de chaque élément distinct du tableau 1 et création d’un tableau 2 avec le nb d’occurrence et les mots associés : m</w:t>
+      </w:r>
+    </w:p>
+    <w:p>
+      <w:pPr>
+        <w:pStyle w:val="Paragraphedeliste"/>
+        <w:numPr>
+          <w:ilvl w:val="0"/>
+          <w:numId w:val="2"/>
+        </w:numPr>
+        <w:spacing w:line="276" w:lineRule="auto"/>
+        <w:rPr>
+          <w:rFonts w:ascii="Arial" w:hAnsi="Arial" w:cs="Arial"/>
+          <w:sz w:val="22"/>
+          <w:szCs w:val="22"/>
+        </w:rPr>
+      </w:pPr>
+      <w:r>
+        <w:rPr>
+          <w:rFonts w:ascii="Arial" w:hAnsi="Arial" w:cs="Arial"/>
+          <w:sz w:val="22"/>
+          <w:szCs w:val="22"/>
+        </w:rPr>
+        <w:t>Tri du tableau 2 dans l’ordre décroissant : s</w:t>
+      </w:r>
+    </w:p>
+    <w:p>
+      <w:pPr>
+        <w:pStyle w:val="Paragraphedeliste"/>
+        <w:numPr>
+          <w:ilvl w:val="0"/>
+          <w:numId w:val="1"/>
+        </w:numPr>
+        <w:spacing w:line="276" w:lineRule="auto"/>
+        <w:rPr>
+          <w:rFonts w:ascii="Arial" w:hAnsi="Arial" w:cs="Arial"/>
+          <w:sz w:val="22"/>
+          <w:szCs w:val="22"/>
+        </w:rPr>
+      </w:pPr>
+      <w:r>
+        <w:rPr>
+          <w:rFonts w:ascii="Arial" w:hAnsi="Arial" w:cs="Arial"/>
+          <w:sz w:val="22"/>
+          <w:szCs w:val="22"/>
+        </w:rPr>
+        <w:t xml:space="preserve">Production graphique </w:t>
+      </w:r>
+    </w:p>
+    <w:p>
+      <w:pPr>
+        <w:pStyle w:val="Paragraphedeliste"/>
+        <w:numPr>
+          <w:ilvl w:val="0"/>
+          <w:numId w:val="2"/>
+        </w:numPr>
+        <w:spacing w:line="276" w:lineRule="auto"/>
+        <w:rPr>
+          <w:rFonts w:ascii="Arial" w:hAnsi="Arial" w:cs="Arial"/>
+          <w:sz w:val="22"/>
+          <w:szCs w:val="22"/>
+        </w:rPr>
+      </w:pPr>
+      <w:r>
+        <w:rPr>
+          <w:rFonts w:ascii="Arial" w:hAnsi="Arial" w:cs="Arial"/>
+          <w:sz w:val="22"/>
+          <w:szCs w:val="22"/>
+        </w:rPr>
+        <w:t>Chargement du tableau 2 : s</w:t>
+      </w:r>
+    </w:p>
+    <w:p>
+      <w:pPr>
+        <w:pStyle w:val="Paragraphedeliste"/>
+        <w:numPr>
+          <w:ilvl w:val="0"/>
+          <w:numId w:val="2"/>
+        </w:numPr>
+        <w:spacing w:line="276" w:lineRule="auto"/>
+        <w:rPr>
+          <w:rFonts w:ascii="Arial" w:hAnsi="Arial" w:cs="Arial"/>
+          <w:sz w:val="22"/>
+          <w:szCs w:val="22"/>
+        </w:rPr>
+      </w:pPr>
+      <w:r>
+        <w:rPr>
+          <w:rFonts w:ascii="Arial" w:hAnsi="Arial" w:cs="Arial"/>
+          <w:sz w:val="22"/>
+          <w:szCs w:val="22"/>
+        </w:rPr>
+        <w:t>Définition des repères du graphique et remplissage du graphique avec les données du tableau 2 : c</w:t>
+      </w:r>
+    </w:p>
+    <w:p>
+      <w:pPr>
+        <w:pStyle w:val="Paragraphedeliste"/>
+        <w:numPr>
+          <w:ilvl w:val="0"/>
+          <w:numId w:val="1"/>
+        </w:numPr>
+        <w:spacing w:line="276" w:lineRule="auto"/>
+        <w:rPr>
+          <w:rFonts w:ascii="Arial" w:hAnsi="Arial" w:cs="Arial"/>
+          <w:sz w:val="22"/>
+          <w:szCs w:val="22"/>
+        </w:rPr>
+      </w:pPr>
+      <w:r>
+        <w:rPr>
+          <w:rFonts w:ascii="Arial" w:hAnsi="Arial" w:cs="Arial"/>
+          <w:sz w:val="22"/>
+          <w:szCs w:val="22"/>
+        </w:rPr>
+        <w:t>Analyse sémantique</w:t>
+      </w:r>
+    </w:p>
+    <w:p>
+      <w:pPr>
+        <w:pStyle w:val="Paragraphedeliste"/>
+        <w:numPr>
+          <w:ilvl w:val="0"/>
+          <w:numId w:val="2"/>
+        </w:numPr>
+        <w:spacing w:line="276" w:lineRule="auto"/>
+        <w:rPr>
+          <w:rFonts w:ascii="Arial" w:hAnsi="Arial" w:cs="Arial"/>
+          <w:sz w:val="22"/>
+          <w:szCs w:val="22"/>
+        </w:rPr>
+      </w:pPr>
+      <w:r>
+        <w:rPr>
+          <w:rFonts w:ascii="Arial" w:hAnsi="Arial" w:cs="Arial"/>
+          <w:sz w:val="22"/>
+          <w:szCs w:val="22"/>
+        </w:rPr>
+        <w:t>Copie tableau 1 dans tableau 1 bis : s</w:t>
+      </w:r>
+    </w:p>
+    <w:p>
+      <w:pPr>
+        <w:pStyle w:val="Paragraphedeliste"/>
+        <w:numPr>
+          <w:ilvl w:val="0"/>
+          <w:numId w:val="2"/>
+        </w:numPr>
+        <w:spacing w:line="276" w:lineRule="auto"/>
+        <w:rPr>
+          <w:rFonts w:ascii="Arial" w:hAnsi="Arial" w:cs="Arial"/>
+          <w:sz w:val="22"/>
+          <w:szCs w:val="22"/>
+        </w:rPr>
+      </w:pPr>
+      <w:r>
+        <w:rPr>
+          <w:rFonts w:ascii="Arial" w:hAnsi="Arial" w:cs="Arial"/>
+          <w:sz w:val="22"/>
+          <w:szCs w:val="22"/>
+        </w:rPr>
+        <w:t>Comptage du nb d’éléments du tableau 1 bis: s</w:t>
+      </w:r>
+    </w:p>
+    <w:p>
+      <w:pPr>
+        <w:pStyle w:val="Paragraphedeliste"/>
+        <w:numPr>
+          <w:ilvl w:val="0"/>
+          <w:numId w:val="2"/>
+        </w:numPr>
+        <w:spacing w:line="276" w:lineRule="auto"/>
+        <w:rPr>
+          <w:rFonts w:ascii="Arial" w:hAnsi="Arial" w:cs="Arial"/>
+          <w:sz w:val="22"/>
+          <w:szCs w:val="22"/>
+        </w:rPr>
+      </w:pPr>
+      <w:r>
+        <w:rPr>
+          <w:rFonts w:ascii="Arial" w:hAnsi="Arial" w:cs="Arial"/>
+          <w:sz w:val="22"/>
+          <w:szCs w:val="22"/>
+        </w:rPr>
+        <w:t>Comparaison de chaque élément du tableau 1 bis avec le dictionnaire « + »: m</w:t>
+      </w:r>
+    </w:p>
+    <w:p>
+      <w:pPr>
+        <w:pStyle w:val="Paragraphedeliste"/>
+        <w:numPr>
+          <w:ilvl w:val="0"/>
+          <w:numId w:val="2"/>
+        </w:numPr>
+        <w:spacing w:line="276" w:lineRule="auto"/>
+        <w:rPr>
+          <w:rFonts w:ascii="Arial" w:hAnsi="Arial" w:cs="Arial"/>
+          <w:sz w:val="22"/>
+          <w:szCs w:val="22"/>
+        </w:rPr>
+      </w:pPr>
+      <w:r>
+        <w:rPr>
+          <w:rFonts w:ascii="Arial" w:hAnsi="Arial" w:cs="Arial"/>
+          <w:sz w:val="22"/>
+          <w:szCs w:val="22"/>
+        </w:rPr>
+        <w:t>Copie des éléments dans un tableau 3 si présence dans le premier dictionnaire et suppression de l’élément dans le tableau 1 bis : s</w:t>
+      </w:r>
+    </w:p>
+    <w:p>
+      <w:pPr>
+        <w:pStyle w:val="Paragraphedeliste"/>
+        <w:numPr>
+          <w:ilvl w:val="0"/>
+          <w:numId w:val="2"/>
+        </w:numPr>
+        <w:spacing w:line="276" w:lineRule="auto"/>
+        <w:rPr>
+          <w:rFonts w:ascii="Arial" w:hAnsi="Arial" w:cs="Arial"/>
+          <w:sz w:val="22"/>
+          <w:szCs w:val="22"/>
+        </w:rPr>
+      </w:pPr>
+      <w:r>
+        <w:rPr>
+          <w:rFonts w:ascii="Arial" w:hAnsi="Arial" w:cs="Arial"/>
+          <w:sz w:val="22"/>
+          <w:szCs w:val="22"/>
+        </w:rPr>
+        <w:t>Comparaison des éléments restants du tableau 1 bis avec un deuxième dictionnaire : m</w:t>
+      </w:r>
+    </w:p>
+    <w:p>
+      <w:pPr>
+        <w:pStyle w:val="Paragraphedeliste"/>
+        <w:numPr>
+          <w:ilvl w:val="0"/>
+          <w:numId w:val="2"/>
+        </w:numPr>
+        <w:spacing w:line="276" w:lineRule="auto"/>
+        <w:rPr>
+          <w:rFonts w:ascii="Arial" w:hAnsi="Arial" w:cs="Arial"/>
+          <w:sz w:val="22"/>
+          <w:szCs w:val="22"/>
+        </w:rPr>
+      </w:pPr>
+      <w:r>
+        <w:rPr>
+          <w:rFonts w:ascii="Arial" w:hAnsi="Arial" w:cs="Arial"/>
+          <w:sz w:val="22"/>
+          <w:szCs w:val="22"/>
+        </w:rPr>
+        <w:t>Copie des éléments dans un tableau 4 si présence dans le dictionnaire « - » et suppression de l’élément dans le tableau 1 bis : s</w:t>
+      </w:r>
+    </w:p>
+    <w:p>
+      <w:pPr>
+        <w:pStyle w:val="Paragraphedeliste"/>
+        <w:numPr>
+          <w:ilvl w:val="0"/>
+          <w:numId w:val="2"/>
+        </w:numPr>
+        <w:spacing w:line="276" w:lineRule="auto"/>
+        <w:rPr>
+          <w:rFonts w:ascii="Arial" w:hAnsi="Arial" w:cs="Arial"/>
+          <w:sz w:val="22"/>
+          <w:szCs w:val="22"/>
+        </w:rPr>
+      </w:pPr>
+      <w:r>
+        <w:rPr>
+          <w:rFonts w:ascii="Arial" w:hAnsi="Arial" w:cs="Arial"/>
+          <w:sz w:val="22"/>
+          <w:szCs w:val="22"/>
+        </w:rPr>
+        <w:t>Comptage du nb d’éléments dans le tableau 1 bis, 3 et 4 : s</w:t>
+      </w:r>
+    </w:p>
+    <w:p>
+      <w:pPr>
+        <w:pStyle w:val="Paragraphedeliste"/>
+        <w:numPr>
+          <w:ilvl w:val="0"/>
+          <w:numId w:val="2"/>
+        </w:numPr>
+        <w:spacing w:line="276" w:lineRule="auto"/>
+        <w:rPr>
+          <w:rFonts w:ascii="Arial" w:hAnsi="Arial" w:cs="Arial"/>
+          <w:sz w:val="22"/>
+          <w:szCs w:val="22"/>
+        </w:rPr>
+      </w:pPr>
+      <w:r>
+        <w:rPr>
+          <w:rFonts w:ascii="Arial" w:hAnsi="Arial" w:cs="Arial"/>
+          <w:sz w:val="22"/>
+          <w:szCs w:val="22"/>
+        </w:rPr>
+        <w:t>Calcul du pourcentage : s</w:t>
+      </w:r>
+    </w:p>
+    <w:p>
+      <w:pPr>
+        <w:pStyle w:val="Paragraphedeliste"/>
+        <w:numPr>
+          <w:ilvl w:val="0"/>
+          <w:numId w:val="1"/>
+        </w:numPr>
+        <w:spacing w:line="276" w:lineRule="auto"/>
+        <w:rPr>
+          <w:rFonts w:ascii="Arial" w:hAnsi="Arial" w:cs="Arial"/>
+          <w:sz w:val="22"/>
+          <w:szCs w:val="22"/>
+        </w:rPr>
+      </w:pPr>
+      <w:r>
+        <w:rPr>
+          <w:rFonts w:ascii="Arial" w:hAnsi="Arial" w:cs="Arial"/>
+          <w:sz w:val="22"/>
+          <w:szCs w:val="22"/>
+        </w:rPr>
+        <w:t>Production graphique « sentiment »</w:t>
+      </w:r>
+    </w:p>
+    <w:p>
+      <w:pPr>
+        <w:pStyle w:val="Paragraphedeliste"/>
+        <w:numPr>
+          <w:ilvl w:val="0"/>
+          <w:numId w:val="2"/>
+        </w:numPr>
+        <w:spacing w:line="276" w:lineRule="auto"/>
+        <w:rPr>
+          <w:rFonts w:ascii="Arial" w:hAnsi="Arial" w:cs="Arial"/>
+          <w:sz w:val="22"/>
+          <w:szCs w:val="22"/>
+        </w:rPr>
+      </w:pPr>
+      <w:r>
+        <w:rPr>
+          <w:rFonts w:ascii="Arial" w:hAnsi="Arial" w:cs="Arial"/>
+          <w:sz w:val="22"/>
+          <w:szCs w:val="22"/>
+        </w:rPr>
+        <w:t>En fonction du pourcentage, génération d’un diagramme de type jauge (histogramme horizontal) : c</w:t>
+      </w:r>
+    </w:p>
+    <w:p>
+      <w:pPr>
+        <w:spacing w:line="360" w:lineRule="auto"/>
+        <w:jc w:val="both"/>
+        <w:rPr>
+          <w:rFonts w:ascii="Arial" w:hAnsi="Arial" w:cs="Arial"/>
+          <w:sz w:val="22"/>
+        </w:rPr>
+      </w:pPr>
+    </w:p>
     <w:sectPr>
       <w:pgSz w:w="11900" w:h="16840"/>
-      <w:pgMar w:top="1417" w:right="1417" w:bottom="1417" w:left="1417" w:header="708" w:footer="708" w:gutter="0"/>
+      <w:pgMar w:top="142" w:right="1417" w:bottom="0" w:left="1417" w:header="708" w:footer="708" w:gutter="0"/>
       <w:cols w:space="708"/>
       <w:docGrid w:linePitch="360"/>
     </w:sectPr>
   </w:body>
 </w:document>
+</file>
+
+<file path=word/endnotes.xml><?xml version="1.0" encoding="utf-8"?>
+<w:endnotes xmlns:wpc="http://schemas.microsoft.com/office/word/2010/wordprocessingCanvas" xmlns:mo="http://schemas.microsoft.com/office/mac/office/2008/main" xmlns:mc="http://schemas.openxmlformats.org/markup-compatibility/2006" xmlns:mv="urn:schemas-microsoft-com:mac:vml" xmlns:o="urn:schemas-microsoft-com:office:office" xmlns:r="http://schemas.openxmlformats.org/officeDocument/2006/relationships" xmlns:m="http://schemas.openxmlformats.org/officeDocument/2006/math" xmlns:v="urn:schemas-microsoft-com:vml" xmlns:wp14="http://schemas.microsoft.com/office/word/2010/wordprocessingDrawing" xmlns:wp="http://schemas.openxmlformats.org/drawingml/2006/wordprocessingDrawing" xmlns:w10="urn:schemas-microsoft-com:office:word" xmlns:w="http://schemas.openxmlformats.org/wordprocessingml/2006/main" xmlns:w14="http://schemas.microsoft.com/office/word/2010/wordml" xmlns:wpg="http://schemas.microsoft.com/office/word/2010/wordprocessingGroup" xmlns:wpi="http://schemas.microsoft.com/office/word/2010/wordprocessingInk" xmlns:wne="http://schemas.microsoft.com/office/word/2006/wordml" xmlns:wps="http://schemas.microsoft.com/office/word/2010/wordprocessingShape" mc:Ignorable="w14 wp14">
+  <w:endnote w:type="separator" w:id="-1">
+    <w:p>
+      <w:r>
+        <w:separator/>
+      </w:r>
+    </w:p>
+  </w:endnote>
+  <w:endnote w:type="continuationSeparator" w:id="0">
+    <w:p>
+      <w:r>
+        <w:continuationSeparator/>
+      </w:r>
+    </w:p>
+  </w:endnote>
+</w:endnotes>
+</file>
+
+<file path=word/footnotes.xml><?xml version="1.0" encoding="utf-8"?>
+<w:footnotes xmlns:wpc="http://schemas.microsoft.com/office/word/2010/wordprocessingCanvas" xmlns:mo="http://schemas.microsoft.com/office/mac/office/2008/main" xmlns:mc="http://schemas.openxmlformats.org/markup-compatibility/2006" xmlns:mv="urn:schemas-microsoft-com:mac:vml" xmlns:o="urn:schemas-microsoft-com:office:office" xmlns:r="http://schemas.openxmlformats.org/officeDocument/2006/relationships" xmlns:m="http://schemas.openxmlformats.org/officeDocument/2006/math" xmlns:v="urn:schemas-microsoft-com:vml" xmlns:wp14="http://schemas.microsoft.com/office/word/2010/wordprocessingDrawing" xmlns:wp="http://schemas.openxmlformats.org/drawingml/2006/wordprocessingDrawing" xmlns:w10="urn:schemas-microsoft-com:office:word" xmlns:w="http://schemas.openxmlformats.org/wordprocessingml/2006/main" xmlns:w14="http://schemas.microsoft.com/office/word/2010/wordml" xmlns:wpg="http://schemas.microsoft.com/office/word/2010/wordprocessingGroup" xmlns:wpi="http://schemas.microsoft.com/office/word/2010/wordprocessingInk" xmlns:wne="http://schemas.microsoft.com/office/word/2006/wordml" xmlns:wps="http://schemas.microsoft.com/office/word/2010/wordprocessingShape" mc:Ignorable="w14 wp14">
+  <w:footnote w:type="separator" w:id="-1">
+    <w:p>
+      <w:r>
+        <w:separator/>
+      </w:r>
+    </w:p>
+  </w:footnote>
+  <w:footnote w:type="continuationSeparator" w:id="0">
+    <w:p>
+      <w:r>
+        <w:continuationSeparator/>
+      </w:r>
+    </w:p>
+  </w:footnote>
+</w:footnotes>
+</file>
+
+<file path=word/numbering.xml><?xml version="1.0" encoding="utf-8"?>
+<w:numbering xmlns:wpc="http://schemas.microsoft.com/office/word/2010/wordprocessingCanvas" xmlns:mo="http://schemas.microsoft.com/office/mac/office/2008/main" xmlns:mc="http://schemas.openxmlformats.org/markup-compatibility/2006" xmlns:mv="urn:schemas-microsoft-com:mac:vml" xmlns:o="urn:schemas-microsoft-com:office:office" xmlns:r="http://schemas.openxmlformats.org/officeDocument/2006/relationships" xmlns:m="http://schemas.openxmlformats.org/officeDocument/2006/math" xmlns:v="urn:schemas-microsoft-com:vml" xmlns:wp14="http://schemas.microsoft.com/office/word/2010/wordprocessingDrawing" xmlns:wp="http://schemas.openxmlformats.org/drawingml/2006/wordprocessingDrawing" xmlns:w10="urn:schemas-microsoft-com:office:word" xmlns:w="http://schemas.openxmlformats.org/wordprocessingml/2006/main" xmlns:w14="http://schemas.microsoft.com/office/word/2010/wordml" xmlns:wpg="http://schemas.microsoft.com/office/word/2010/wordprocessingGroup" xmlns:wpi="http://schemas.microsoft.com/office/word/2010/wordprocessingInk" xmlns:wne="http://schemas.microsoft.com/office/word/2006/wordml" xmlns:wps="http://schemas.microsoft.com/office/word/2010/wordprocessingShape" mc:Ignorable="w14 wp14">
+  <w:abstractNum w:abstractNumId="0">
+    <w:nsid w:val="40B17BDF"/>
+    <w:multiLevelType w:val="hybridMultilevel"/>
+    <w:tmpl w:val="C35C1F44"/>
+    <w:lvl w:ilvl="0" w:tplc="5D4E139A">
+      <w:numFmt w:val="bullet"/>
+      <w:lvlText w:val="–"/>
+      <w:lvlJc w:val="left"/>
+      <w:pPr>
+        <w:ind w:left="720" w:hanging="360"/>
+      </w:pPr>
+      <w:rPr>
+        <w:rFonts w:ascii="Cambria" w:eastAsiaTheme="minorEastAsia" w:hAnsi="Cambria" w:cstheme="minorBidi" w:hint="default"/>
+      </w:rPr>
+    </w:lvl>
+    <w:lvl w:ilvl="1" w:tplc="96A84D54">
+      <w:start w:val="1"/>
+      <w:numFmt w:val="bullet"/>
+      <w:lvlText w:val="-"/>
+      <w:lvlJc w:val="left"/>
+      <w:pPr>
+        <w:ind w:left="1440" w:hanging="360"/>
+      </w:pPr>
+      <w:rPr>
+        <w:rFonts w:ascii="Cambria" w:eastAsiaTheme="minorEastAsia" w:hAnsi="Cambria" w:cstheme="minorBidi" w:hint="default"/>
+      </w:rPr>
+    </w:lvl>
+    <w:lvl w:ilvl="2" w:tplc="04090005" w:tentative="1">
+      <w:start w:val="1"/>
+      <w:numFmt w:val="bullet"/>
+      <w:lvlText w:val=""/>
+      <w:lvlJc w:val="left"/>
+      <w:pPr>
+        <w:ind w:left="2160" w:hanging="360"/>
+      </w:pPr>
+      <w:rPr>
+        <w:rFonts w:ascii="Wingdings" w:hAnsi="Wingdings" w:hint="default"/>
+      </w:rPr>
+    </w:lvl>
+    <w:lvl w:ilvl="3" w:tplc="04090001" w:tentative="1">
+      <w:start w:val="1"/>
+      <w:numFmt w:val="bullet"/>
+      <w:lvlText w:val=""/>
+      <w:lvlJc w:val="left"/>
+      <w:pPr>
+        <w:ind w:left="2880" w:hanging="360"/>
+      </w:pPr>
+      <w:rPr>
+        <w:rFonts w:ascii="Symbol" w:hAnsi="Symbol" w:hint="default"/>
+      </w:rPr>
+    </w:lvl>
+    <w:lvl w:ilvl="4" w:tplc="04090003" w:tentative="1">
+      <w:start w:val="1"/>
+      <w:numFmt w:val="bullet"/>
+      <w:lvlText w:val="o"/>
+      <w:lvlJc w:val="left"/>
+      <w:pPr>
+        <w:ind w:left="3600" w:hanging="360"/>
+      </w:pPr>
+      <w:rPr>
+        <w:rFonts w:ascii="Courier New" w:hAnsi="Courier New" w:hint="default"/>
+      </w:rPr>
+    </w:lvl>
+    <w:lvl w:ilvl="5" w:tplc="04090005" w:tentative="1">
+      <w:start w:val="1"/>
+      <w:numFmt w:val="bullet"/>
+      <w:lvlText w:val=""/>
+      <w:lvlJc w:val="left"/>
+      <w:pPr>
+        <w:ind w:left="4320" w:hanging="360"/>
+      </w:pPr>
+      <w:rPr>
+        <w:rFonts w:ascii="Wingdings" w:hAnsi="Wingdings" w:hint="default"/>
+      </w:rPr>
+    </w:lvl>
+    <w:lvl w:ilvl="6" w:tplc="04090001" w:tentative="1">
+      <w:start w:val="1"/>
+      <w:numFmt w:val="bullet"/>
+      <w:lvlText w:val=""/>
+      <w:lvlJc w:val="left"/>
+      <w:pPr>
+        <w:ind w:left="5040" w:hanging="360"/>
+      </w:pPr>
+      <w:rPr>
+        <w:rFonts w:ascii="Symbol" w:hAnsi="Symbol" w:hint="default"/>
+      </w:rPr>
+    </w:lvl>
+    <w:lvl w:ilvl="7" w:tplc="04090003" w:tentative="1">
+      <w:start w:val="1"/>
+      <w:numFmt w:val="bullet"/>
+      <w:lvlText w:val="o"/>
+      <w:lvlJc w:val="left"/>
+      <w:pPr>
+        <w:ind w:left="5760" w:hanging="360"/>
+      </w:pPr>
+      <w:rPr>
+        <w:rFonts w:ascii="Courier New" w:hAnsi="Courier New" w:hint="default"/>
+      </w:rPr>
+    </w:lvl>
+    <w:lvl w:ilvl="8" w:tplc="04090005" w:tentative="1">
+      <w:start w:val="1"/>
+      <w:numFmt w:val="bullet"/>
+      <w:lvlText w:val=""/>
+      <w:lvlJc w:val="left"/>
+      <w:pPr>
+        <w:ind w:left="6480" w:hanging="360"/>
+      </w:pPr>
+      <w:rPr>
+        <w:rFonts w:ascii="Wingdings" w:hAnsi="Wingdings" w:hint="default"/>
+      </w:rPr>
+    </w:lvl>
+  </w:abstractNum>
+  <w:abstractNum w:abstractNumId="1">
+    <w:nsid w:val="5A441CFD"/>
+    <w:multiLevelType w:val="hybridMultilevel"/>
+    <w:tmpl w:val="E6F258DE"/>
+    <w:lvl w:ilvl="0" w:tplc="96A84D54">
+      <w:start w:val="1"/>
+      <w:numFmt w:val="bullet"/>
+      <w:lvlText w:val="-"/>
+      <w:lvlJc w:val="left"/>
+      <w:pPr>
+        <w:ind w:left="1080" w:hanging="360"/>
+      </w:pPr>
+      <w:rPr>
+        <w:rFonts w:ascii="Cambria" w:eastAsiaTheme="minorEastAsia" w:hAnsi="Cambria" w:cstheme="minorBidi" w:hint="default"/>
+      </w:rPr>
+    </w:lvl>
+    <w:lvl w:ilvl="1" w:tplc="04090003" w:tentative="1">
+      <w:start w:val="1"/>
+      <w:numFmt w:val="bullet"/>
+      <w:lvlText w:val="o"/>
+      <w:lvlJc w:val="left"/>
+      <w:pPr>
+        <w:ind w:left="1800" w:hanging="360"/>
+      </w:pPr>
+      <w:rPr>
+        <w:rFonts w:ascii="Courier New" w:hAnsi="Courier New" w:hint="default"/>
+      </w:rPr>
+    </w:lvl>
+    <w:lvl w:ilvl="2" w:tplc="04090005" w:tentative="1">
+      <w:start w:val="1"/>
+      <w:numFmt w:val="bullet"/>
+      <w:lvlText w:val=""/>
+      <w:lvlJc w:val="left"/>
+      <w:pPr>
+        <w:ind w:left="2520" w:hanging="360"/>
+      </w:pPr>
+      <w:rPr>
+        <w:rFonts w:ascii="Wingdings" w:hAnsi="Wingdings" w:hint="default"/>
+      </w:rPr>
+    </w:lvl>
+    <w:lvl w:ilvl="3" w:tplc="04090001" w:tentative="1">
+      <w:start w:val="1"/>
+      <w:numFmt w:val="bullet"/>
+      <w:lvlText w:val=""/>
+      <w:lvlJc w:val="left"/>
+      <w:pPr>
+        <w:ind w:left="3240" w:hanging="360"/>
+      </w:pPr>
+      <w:rPr>
+        <w:rFonts w:ascii="Symbol" w:hAnsi="Symbol" w:hint="default"/>
+      </w:rPr>
+    </w:lvl>
+    <w:lvl w:ilvl="4" w:tplc="04090003" w:tentative="1">
+      <w:start w:val="1"/>
+      <w:numFmt w:val="bullet"/>
+      <w:lvlText w:val="o"/>
+      <w:lvlJc w:val="left"/>
+      <w:pPr>
+        <w:ind w:left="3960" w:hanging="360"/>
+      </w:pPr>
+      <w:rPr>
+        <w:rFonts w:ascii="Courier New" w:hAnsi="Courier New" w:hint="default"/>
+      </w:rPr>
+    </w:lvl>
+    <w:lvl w:ilvl="5" w:tplc="04090005" w:tentative="1">
+      <w:start w:val="1"/>
+      <w:numFmt w:val="bullet"/>
+      <w:lvlText w:val=""/>
+      <w:lvlJc w:val="left"/>
+      <w:pPr>
+        <w:ind w:left="4680" w:hanging="360"/>
+      </w:pPr>
+      <w:rPr>
+        <w:rFonts w:ascii="Wingdings" w:hAnsi="Wingdings" w:hint="default"/>
+      </w:rPr>
+    </w:lvl>
+    <w:lvl w:ilvl="6" w:tplc="04090001" w:tentative="1">
+      <w:start w:val="1"/>
+      <w:numFmt w:val="bullet"/>
+      <w:lvlText w:val=""/>
+      <w:lvlJc w:val="left"/>
+      <w:pPr>
+        <w:ind w:left="5400" w:hanging="360"/>
+      </w:pPr>
+      <w:rPr>
+        <w:rFonts w:ascii="Symbol" w:hAnsi="Symbol" w:hint="default"/>
+      </w:rPr>
+    </w:lvl>
+    <w:lvl w:ilvl="7" w:tplc="04090003" w:tentative="1">
+      <w:start w:val="1"/>
+      <w:numFmt w:val="bullet"/>
+      <w:lvlText w:val="o"/>
+      <w:lvlJc w:val="left"/>
+      <w:pPr>
+        <w:ind w:left="6120" w:hanging="360"/>
+      </w:pPr>
+      <w:rPr>
+        <w:rFonts w:ascii="Courier New" w:hAnsi="Courier New" w:hint="default"/>
+      </w:rPr>
+    </w:lvl>
+    <w:lvl w:ilvl="8" w:tplc="04090005" w:tentative="1">
+      <w:start w:val="1"/>
+      <w:numFmt w:val="bullet"/>
+      <w:lvlText w:val=""/>
+      <w:lvlJc w:val="left"/>
+      <w:pPr>
+        <w:ind w:left="6840" w:hanging="360"/>
+      </w:pPr>
+      <w:rPr>
+        <w:rFonts w:ascii="Wingdings" w:hAnsi="Wingdings" w:hint="default"/>
+      </w:rPr>
+    </w:lvl>
+  </w:abstractNum>
+  <w:abstractNum w:abstractNumId="2">
+    <w:nsid w:val="5B4F2116"/>
+    <w:multiLevelType w:val="hybridMultilevel"/>
+    <w:tmpl w:val="9D987510"/>
+    <w:lvl w:ilvl="0" w:tplc="04090011">
+      <w:start w:val="1"/>
+      <w:numFmt w:val="decimal"/>
+      <w:lvlText w:val="%1)"/>
+      <w:lvlJc w:val="left"/>
+      <w:pPr>
+        <w:ind w:left="720" w:hanging="360"/>
+      </w:pPr>
+      <w:rPr>
+        <w:rFonts w:hint="default"/>
+      </w:rPr>
+    </w:lvl>
+    <w:lvl w:ilvl="1" w:tplc="5D4E139A">
+      <w:numFmt w:val="bullet"/>
+      <w:lvlText w:val="–"/>
+      <w:lvlJc w:val="left"/>
+      <w:pPr>
+        <w:ind w:left="1440" w:hanging="360"/>
+      </w:pPr>
+      <w:rPr>
+        <w:rFonts w:ascii="Cambria" w:eastAsiaTheme="minorEastAsia" w:hAnsi="Cambria" w:cstheme="minorBidi" w:hint="default"/>
+      </w:rPr>
+    </w:lvl>
+    <w:lvl w:ilvl="2" w:tplc="0409001B" w:tentative="1">
+      <w:start w:val="1"/>
+      <w:numFmt w:val="lowerRoman"/>
+      <w:lvlText w:val="%3."/>
+      <w:lvlJc w:val="right"/>
+      <w:pPr>
+        <w:ind w:left="2160" w:hanging="180"/>
+      </w:pPr>
+    </w:lvl>
+    <w:lvl w:ilvl="3" w:tplc="0409000F" w:tentative="1">
+      <w:start w:val="1"/>
+      <w:numFmt w:val="decimal"/>
+      <w:lvlText w:val="%4."/>
+      <w:lvlJc w:val="left"/>
+      <w:pPr>
+        <w:ind w:left="2880" w:hanging="360"/>
+      </w:pPr>
+    </w:lvl>
+    <w:lvl w:ilvl="4" w:tplc="04090019" w:tentative="1">
+      <w:start w:val="1"/>
+      <w:numFmt w:val="lowerLetter"/>
+      <w:lvlText w:val="%5."/>
+      <w:lvlJc w:val="left"/>
+      <w:pPr>
+        <w:ind w:left="3600" w:hanging="360"/>
+      </w:pPr>
+    </w:lvl>
+    <w:lvl w:ilvl="5" w:tplc="0409001B" w:tentative="1">
+      <w:start w:val="1"/>
+      <w:numFmt w:val="lowerRoman"/>
+      <w:lvlText w:val="%6."/>
+      <w:lvlJc w:val="right"/>
+      <w:pPr>
+        <w:ind w:left="4320" w:hanging="180"/>
+      </w:pPr>
+    </w:lvl>
+    <w:lvl w:ilvl="6" w:tplc="0409000F" w:tentative="1">
+      <w:start w:val="1"/>
+      <w:numFmt w:val="decimal"/>
+      <w:lvlText w:val="%7."/>
+      <w:lvlJc w:val="left"/>
+      <w:pPr>
+        <w:ind w:left="5040" w:hanging="360"/>
+      </w:pPr>
+    </w:lvl>
+    <w:lvl w:ilvl="7" w:tplc="04090019" w:tentative="1">
+      <w:start w:val="1"/>
+      <w:numFmt w:val="lowerLetter"/>
+      <w:lvlText w:val="%8."/>
+      <w:lvlJc w:val="left"/>
+      <w:pPr>
+        <w:ind w:left="5760" w:hanging="360"/>
+      </w:pPr>
+    </w:lvl>
+    <w:lvl w:ilvl="8" w:tplc="0409001B" w:tentative="1">
+      <w:start w:val="1"/>
+      <w:numFmt w:val="lowerRoman"/>
+      <w:lvlText w:val="%9."/>
+      <w:lvlJc w:val="right"/>
+      <w:pPr>
+        <w:ind w:left="6480" w:hanging="180"/>
+      </w:pPr>
+    </w:lvl>
+  </w:abstractNum>
+  <w:num w:numId="1">
+    <w:abstractNumId w:val="2"/>
+  </w:num>
+  <w:num w:numId="2">
+    <w:abstractNumId w:val="1"/>
+  </w:num>
+  <w:num w:numId="3">
+    <w:abstractNumId w:val="0"/>
+  </w:num>
+</w:numbering>
 </file>
 
 <file path=word/styles.xml><?xml version="1.0" encoding="utf-8"?>
@@ -710,6 +2910,76 @@
     <w:uiPriority w:val="99"/>
     <w:semiHidden/>
     <w:unhideWhenUsed/>
+  </w:style>
+  <w:style w:type="paragraph" w:styleId="Textedebulles">
+    <w:name w:val="Balloon Text"/>
+    <w:basedOn w:val="Normal"/>
+    <w:link w:val="TextedebullesCar"/>
+    <w:uiPriority w:val="99"/>
+    <w:semiHidden/>
+    <w:unhideWhenUsed/>
+    <w:rsid w:val="00542D00"/>
+    <w:rPr>
+      <w:rFonts w:ascii="Lucida Grande" w:hAnsi="Lucida Grande" w:cs="Lucida Grande"/>
+      <w:sz w:val="18"/>
+      <w:szCs w:val="18"/>
+    </w:rPr>
+  </w:style>
+  <w:style w:type="character" w:customStyle="1" w:styleId="TextedebullesCar">
+    <w:name w:val="Texte de bulles Car"/>
+    <w:basedOn w:val="Policepardfaut"/>
+    <w:link w:val="Textedebulles"/>
+    <w:uiPriority w:val="99"/>
+    <w:semiHidden/>
+    <w:rsid w:val="00542D00"/>
+    <w:rPr>
+      <w:rFonts w:ascii="Lucida Grande" w:hAnsi="Lucida Grande" w:cs="Lucida Grande"/>
+      <w:sz w:val="18"/>
+      <w:szCs w:val="18"/>
+    </w:rPr>
+  </w:style>
+  <w:style w:type="paragraph" w:styleId="Paragraphedeliste">
+    <w:name w:val="List Paragraph"/>
+    <w:basedOn w:val="Normal"/>
+    <w:uiPriority w:val="34"/>
+    <w:qFormat/>
+    <w:rsid w:val="00876072"/>
+    <w:pPr>
+      <w:ind w:left="720"/>
+      <w:contextualSpacing/>
+    </w:pPr>
+    <w:rPr>
+      <w:lang w:eastAsia="en-US"/>
+    </w:rPr>
+  </w:style>
+  <w:style w:type="paragraph" w:styleId="Pieddepage">
+    <w:name w:val="footer"/>
+    <w:basedOn w:val="Normal"/>
+    <w:link w:val="PieddepageCar"/>
+    <w:uiPriority w:val="99"/>
+    <w:unhideWhenUsed/>
+    <w:rsid w:val="00A77A02"/>
+    <w:pPr>
+      <w:tabs>
+        <w:tab w:val="center" w:pos="4536"/>
+        <w:tab w:val="right" w:pos="9072"/>
+      </w:tabs>
+    </w:pPr>
+  </w:style>
+  <w:style w:type="character" w:customStyle="1" w:styleId="PieddepageCar">
+    <w:name w:val="Pied de page Car"/>
+    <w:basedOn w:val="Policepardfaut"/>
+    <w:link w:val="Pieddepage"/>
+    <w:uiPriority w:val="99"/>
+    <w:rsid w:val="00A77A02"/>
+  </w:style>
+  <w:style w:type="character" w:styleId="Numrodepage">
+    <w:name w:val="page number"/>
+    <w:basedOn w:val="Policepardfaut"/>
+    <w:uiPriority w:val="99"/>
+    <w:semiHidden/>
+    <w:unhideWhenUsed/>
+    <w:rsid w:val="00A77A02"/>
   </w:style>
 </w:styles>
 </file>
@@ -896,6 +3166,76 @@
     <w:uiPriority w:val="99"/>
     <w:semiHidden/>
     <w:unhideWhenUsed/>
+  </w:style>
+  <w:style w:type="paragraph" w:styleId="Textedebulles">
+    <w:name w:val="Balloon Text"/>
+    <w:basedOn w:val="Normal"/>
+    <w:link w:val="TextedebullesCar"/>
+    <w:uiPriority w:val="99"/>
+    <w:semiHidden/>
+    <w:unhideWhenUsed/>
+    <w:rsid w:val="00542D00"/>
+    <w:rPr>
+      <w:rFonts w:ascii="Lucida Grande" w:hAnsi="Lucida Grande" w:cs="Lucida Grande"/>
+      <w:sz w:val="18"/>
+      <w:szCs w:val="18"/>
+    </w:rPr>
+  </w:style>
+  <w:style w:type="character" w:customStyle="1" w:styleId="TextedebullesCar">
+    <w:name w:val="Texte de bulles Car"/>
+    <w:basedOn w:val="Policepardfaut"/>
+    <w:link w:val="Textedebulles"/>
+    <w:uiPriority w:val="99"/>
+    <w:semiHidden/>
+    <w:rsid w:val="00542D00"/>
+    <w:rPr>
+      <w:rFonts w:ascii="Lucida Grande" w:hAnsi="Lucida Grande" w:cs="Lucida Grande"/>
+      <w:sz w:val="18"/>
+      <w:szCs w:val="18"/>
+    </w:rPr>
+  </w:style>
+  <w:style w:type="paragraph" w:styleId="Paragraphedeliste">
+    <w:name w:val="List Paragraph"/>
+    <w:basedOn w:val="Normal"/>
+    <w:uiPriority w:val="34"/>
+    <w:qFormat/>
+    <w:rsid w:val="00876072"/>
+    <w:pPr>
+      <w:ind w:left="720"/>
+      <w:contextualSpacing/>
+    </w:pPr>
+    <w:rPr>
+      <w:lang w:eastAsia="en-US"/>
+    </w:rPr>
+  </w:style>
+  <w:style w:type="paragraph" w:styleId="Pieddepage">
+    <w:name w:val="footer"/>
+    <w:basedOn w:val="Normal"/>
+    <w:link w:val="PieddepageCar"/>
+    <w:uiPriority w:val="99"/>
+    <w:unhideWhenUsed/>
+    <w:rsid w:val="00A77A02"/>
+    <w:pPr>
+      <w:tabs>
+        <w:tab w:val="center" w:pos="4536"/>
+        <w:tab w:val="right" w:pos="9072"/>
+      </w:tabs>
+    </w:pPr>
+  </w:style>
+  <w:style w:type="character" w:customStyle="1" w:styleId="PieddepageCar">
+    <w:name w:val="Pied de page Car"/>
+    <w:basedOn w:val="Policepardfaut"/>
+    <w:link w:val="Pieddepage"/>
+    <w:uiPriority w:val="99"/>
+    <w:rsid w:val="00A77A02"/>
+  </w:style>
+  <w:style w:type="character" w:styleId="Numrodepage">
+    <w:name w:val="page number"/>
+    <w:basedOn w:val="Policepardfaut"/>
+    <w:uiPriority w:val="99"/>
+    <w:semiHidden/>
+    <w:unhideWhenUsed/>
+    <w:rsid w:val="00A77A02"/>
   </w:style>
 </w:styles>
 </file>
@@ -1218,4 +3558,16 @@
   </a:objectDefaults>
   <a:extraClrSchemeLst/>
 </a:theme>
+</file>
+
+<file path=customXml/item1.xml><?xml version="1.0" encoding="utf-8"?>
+<b:Sources xmlns:b="http://schemas.openxmlformats.org/officeDocument/2006/bibliography" xmlns="http://schemas.openxmlformats.org/officeDocument/2006/bibliography" SelectedStyle="/APA.XSL" StyleName="APA"/>
+</file>
+
+<file path=customXml/itemProps1.xml><?xml version="1.0" encoding="utf-8"?>
+<ds:datastoreItem xmlns:ds="http://schemas.openxmlformats.org/officeDocument/2006/customXml" ds:itemID="{64FE577B-5DDE-DD4B-A520-0D248CC29EF1}">
+  <ds:schemaRefs>
+    <ds:schemaRef ds:uri="http://schemas.openxmlformats.org/officeDocument/2006/bibliography"/>
+  </ds:schemaRefs>
+</ds:datastoreItem>
 </file>
</xml_diff>

<commit_message>
Cahier des charges initialisé
</commit_message>
<xml_diff>
--- a/Python_Note de cadrage.docx
+++ b/Python_Note de cadrage.docx
@@ -1635,8 +1635,6 @@
         </w:rPr>
         <w:t> : complexe</w:t>
       </w:r>
-      <w:bookmarkStart w:id="0" w:name="_GoBack"/>
-      <w:bookmarkEnd w:id="0"/>
     </w:p>
     <w:p>
       <w:pPr>
@@ -1859,7 +1857,23 @@
           <w:sz w:val="22"/>
           <w:szCs w:val="22"/>
         </w:rPr>
-        <w:t>Identification de la zone de commentaire : s</w:t>
+        <w:t>Identification de la zone de commentaire</w:t>
+      </w:r>
+      <w:r>
+        <w:rPr>
+          <w:rFonts w:ascii="Arial" w:hAnsi="Arial" w:cs="Arial"/>
+          <w:sz w:val="22"/>
+          <w:szCs w:val="22"/>
+        </w:rPr>
+        <w:t>s</w:t>
+      </w:r>
+      <w:r>
+        <w:rPr>
+          <w:rFonts w:ascii="Arial" w:hAnsi="Arial" w:cs="Arial"/>
+          <w:sz w:val="22"/>
+          <w:szCs w:val="22"/>
+        </w:rPr>
+        <w:t> : s</w:t>
       </w:r>
     </w:p>
     <w:p>
@@ -1905,18 +1919,32 @@
           <w:sz w:val="22"/>
           <w:szCs w:val="22"/>
         </w:rPr>
-        <w:t xml:space="preserve">Comparaison des données à un dictionnaire (tableau ou autre) et tri (élimination des verbes, sujets </w:t>
-      </w:r>
-      <w:proofErr w:type="spellStart"/>
-      <w:r>
-        <w:rPr>
-          <w:rFonts w:ascii="Arial" w:hAnsi="Arial" w:cs="Arial"/>
-          <w:sz w:val="22"/>
-          <w:szCs w:val="22"/>
-        </w:rPr>
-        <w:t>etc</w:t>
-      </w:r>
-      <w:proofErr w:type="spellEnd"/>
+        <w:t>Comparaison des données à un dictionnaire (tableau ou autre) et tri (élimination des verbes, sujets</w:t>
+      </w:r>
+      <w:r>
+        <w:rPr>
+          <w:rFonts w:ascii="Arial" w:hAnsi="Arial" w:cs="Arial"/>
+          <w:sz w:val="22"/>
+          <w:szCs w:val="22"/>
+        </w:rPr>
+        <w:t>,</w:t>
+      </w:r>
+      <w:r>
+        <w:rPr>
+          <w:rFonts w:ascii="Arial" w:hAnsi="Arial" w:cs="Arial"/>
+          <w:sz w:val="22"/>
+          <w:szCs w:val="22"/>
+        </w:rPr>
+        <w:t xml:space="preserve"> etc</w:t>
+      </w:r>
+      <w:r>
+        <w:rPr>
+          <w:rFonts w:ascii="Arial" w:hAnsi="Arial" w:cs="Arial"/>
+          <w:sz w:val="22"/>
+          <w:szCs w:val="22"/>
+        </w:rPr>
+        <w:t>.</w:t>
+      </w:r>
       <w:r>
         <w:rPr>
           <w:rFonts w:ascii="Arial" w:hAnsi="Arial" w:cs="Arial"/>
@@ -2342,6 +2370,16 @@
     </w:p>
     <w:p>
       <w:pPr>
+        <w:spacing w:line="276" w:lineRule="auto"/>
+        <w:rPr>
+          <w:rFonts w:ascii="Arial" w:hAnsi="Arial" w:cs="Arial"/>
+          <w:sz w:val="22"/>
+          <w:szCs w:val="22"/>
+        </w:rPr>
+      </w:pPr>
+    </w:p>
+    <w:p>
+      <w:pPr>
         <w:spacing w:line="360" w:lineRule="auto"/>
         <w:jc w:val="both"/>
         <w:rPr>
@@ -2349,6 +2387,8 @@
           <w:sz w:val="22"/>
         </w:rPr>
       </w:pPr>
+      <w:bookmarkStart w:id="0" w:name="_GoBack"/>
+      <w:bookmarkEnd w:id="0"/>
     </w:p>
     <w:sectPr>
       <w:pgSz w:w="11900" w:h="16840"/>
@@ -2401,6 +2441,188 @@
 <file path=word/numbering.xml><?xml version="1.0" encoding="utf-8"?>
 <w:numbering xmlns:wpc="http://schemas.microsoft.com/office/word/2010/wordprocessingCanvas" xmlns:mo="http://schemas.microsoft.com/office/mac/office/2008/main" xmlns:mc="http://schemas.openxmlformats.org/markup-compatibility/2006" xmlns:mv="urn:schemas-microsoft-com:mac:vml" xmlns:o="urn:schemas-microsoft-com:office:office" xmlns:r="http://schemas.openxmlformats.org/officeDocument/2006/relationships" xmlns:m="http://schemas.openxmlformats.org/officeDocument/2006/math" xmlns:v="urn:schemas-microsoft-com:vml" xmlns:wp14="http://schemas.microsoft.com/office/word/2010/wordprocessingDrawing" xmlns:wp="http://schemas.openxmlformats.org/drawingml/2006/wordprocessingDrawing" xmlns:w10="urn:schemas-microsoft-com:office:word" xmlns:w="http://schemas.openxmlformats.org/wordprocessingml/2006/main" xmlns:w14="http://schemas.microsoft.com/office/word/2010/wordml" xmlns:wpg="http://schemas.microsoft.com/office/word/2010/wordprocessingGroup" xmlns:wpi="http://schemas.microsoft.com/office/word/2010/wordprocessingInk" xmlns:wne="http://schemas.microsoft.com/office/word/2006/wordml" xmlns:wps="http://schemas.microsoft.com/office/word/2010/wordprocessingShape" mc:Ignorable="w14 wp14">
   <w:abstractNum w:abstractNumId="0">
+    <w:nsid w:val="35136065"/>
+    <w:multiLevelType w:val="hybridMultilevel"/>
+    <w:tmpl w:val="9D987510"/>
+    <w:lvl w:ilvl="0" w:tplc="04090011">
+      <w:start w:val="1"/>
+      <w:numFmt w:val="decimal"/>
+      <w:lvlText w:val="%1)"/>
+      <w:lvlJc w:val="left"/>
+      <w:pPr>
+        <w:ind w:left="720" w:hanging="360"/>
+      </w:pPr>
+      <w:rPr>
+        <w:rFonts w:hint="default"/>
+      </w:rPr>
+    </w:lvl>
+    <w:lvl w:ilvl="1" w:tplc="5D4E139A">
+      <w:numFmt w:val="bullet"/>
+      <w:lvlText w:val="–"/>
+      <w:lvlJc w:val="left"/>
+      <w:pPr>
+        <w:ind w:left="1440" w:hanging="360"/>
+      </w:pPr>
+      <w:rPr>
+        <w:rFonts w:ascii="Cambria" w:eastAsiaTheme="minorEastAsia" w:hAnsi="Cambria" w:cstheme="minorBidi" w:hint="default"/>
+      </w:rPr>
+    </w:lvl>
+    <w:lvl w:ilvl="2" w:tplc="0409001B" w:tentative="1">
+      <w:start w:val="1"/>
+      <w:numFmt w:val="lowerRoman"/>
+      <w:lvlText w:val="%3."/>
+      <w:lvlJc w:val="right"/>
+      <w:pPr>
+        <w:ind w:left="2160" w:hanging="180"/>
+      </w:pPr>
+    </w:lvl>
+    <w:lvl w:ilvl="3" w:tplc="0409000F" w:tentative="1">
+      <w:start w:val="1"/>
+      <w:numFmt w:val="decimal"/>
+      <w:lvlText w:val="%4."/>
+      <w:lvlJc w:val="left"/>
+      <w:pPr>
+        <w:ind w:left="2880" w:hanging="360"/>
+      </w:pPr>
+    </w:lvl>
+    <w:lvl w:ilvl="4" w:tplc="04090019" w:tentative="1">
+      <w:start w:val="1"/>
+      <w:numFmt w:val="lowerLetter"/>
+      <w:lvlText w:val="%5."/>
+      <w:lvlJc w:val="left"/>
+      <w:pPr>
+        <w:ind w:left="3600" w:hanging="360"/>
+      </w:pPr>
+    </w:lvl>
+    <w:lvl w:ilvl="5" w:tplc="0409001B" w:tentative="1">
+      <w:start w:val="1"/>
+      <w:numFmt w:val="lowerRoman"/>
+      <w:lvlText w:val="%6."/>
+      <w:lvlJc w:val="right"/>
+      <w:pPr>
+        <w:ind w:left="4320" w:hanging="180"/>
+      </w:pPr>
+    </w:lvl>
+    <w:lvl w:ilvl="6" w:tplc="0409000F" w:tentative="1">
+      <w:start w:val="1"/>
+      <w:numFmt w:val="decimal"/>
+      <w:lvlText w:val="%7."/>
+      <w:lvlJc w:val="left"/>
+      <w:pPr>
+        <w:ind w:left="5040" w:hanging="360"/>
+      </w:pPr>
+    </w:lvl>
+    <w:lvl w:ilvl="7" w:tplc="04090019" w:tentative="1">
+      <w:start w:val="1"/>
+      <w:numFmt w:val="lowerLetter"/>
+      <w:lvlText w:val="%8."/>
+      <w:lvlJc w:val="left"/>
+      <w:pPr>
+        <w:ind w:left="5760" w:hanging="360"/>
+      </w:pPr>
+    </w:lvl>
+    <w:lvl w:ilvl="8" w:tplc="0409001B" w:tentative="1">
+      <w:start w:val="1"/>
+      <w:numFmt w:val="lowerRoman"/>
+      <w:lvlText w:val="%9."/>
+      <w:lvlJc w:val="right"/>
+      <w:pPr>
+        <w:ind w:left="6480" w:hanging="180"/>
+      </w:pPr>
+    </w:lvl>
+  </w:abstractNum>
+  <w:abstractNum w:abstractNumId="1">
+    <w:nsid w:val="378653CB"/>
+    <w:multiLevelType w:val="hybridMultilevel"/>
+    <w:tmpl w:val="9D987510"/>
+    <w:lvl w:ilvl="0" w:tplc="04090011">
+      <w:start w:val="1"/>
+      <w:numFmt w:val="decimal"/>
+      <w:lvlText w:val="%1)"/>
+      <w:lvlJc w:val="left"/>
+      <w:pPr>
+        <w:ind w:left="720" w:hanging="360"/>
+      </w:pPr>
+      <w:rPr>
+        <w:rFonts w:hint="default"/>
+      </w:rPr>
+    </w:lvl>
+    <w:lvl w:ilvl="1" w:tplc="5D4E139A">
+      <w:numFmt w:val="bullet"/>
+      <w:lvlText w:val="–"/>
+      <w:lvlJc w:val="left"/>
+      <w:pPr>
+        <w:ind w:left="1440" w:hanging="360"/>
+      </w:pPr>
+      <w:rPr>
+        <w:rFonts w:ascii="Cambria" w:eastAsiaTheme="minorEastAsia" w:hAnsi="Cambria" w:cstheme="minorBidi" w:hint="default"/>
+      </w:rPr>
+    </w:lvl>
+    <w:lvl w:ilvl="2" w:tplc="0409001B" w:tentative="1">
+      <w:start w:val="1"/>
+      <w:numFmt w:val="lowerRoman"/>
+      <w:lvlText w:val="%3."/>
+      <w:lvlJc w:val="right"/>
+      <w:pPr>
+        <w:ind w:left="2160" w:hanging="180"/>
+      </w:pPr>
+    </w:lvl>
+    <w:lvl w:ilvl="3" w:tplc="0409000F" w:tentative="1">
+      <w:start w:val="1"/>
+      <w:numFmt w:val="decimal"/>
+      <w:lvlText w:val="%4."/>
+      <w:lvlJc w:val="left"/>
+      <w:pPr>
+        <w:ind w:left="2880" w:hanging="360"/>
+      </w:pPr>
+    </w:lvl>
+    <w:lvl w:ilvl="4" w:tplc="04090019" w:tentative="1">
+      <w:start w:val="1"/>
+      <w:numFmt w:val="lowerLetter"/>
+      <w:lvlText w:val="%5."/>
+      <w:lvlJc w:val="left"/>
+      <w:pPr>
+        <w:ind w:left="3600" w:hanging="360"/>
+      </w:pPr>
+    </w:lvl>
+    <w:lvl w:ilvl="5" w:tplc="0409001B" w:tentative="1">
+      <w:start w:val="1"/>
+      <w:numFmt w:val="lowerRoman"/>
+      <w:lvlText w:val="%6."/>
+      <w:lvlJc w:val="right"/>
+      <w:pPr>
+        <w:ind w:left="4320" w:hanging="180"/>
+      </w:pPr>
+    </w:lvl>
+    <w:lvl w:ilvl="6" w:tplc="0409000F" w:tentative="1">
+      <w:start w:val="1"/>
+      <w:numFmt w:val="decimal"/>
+      <w:lvlText w:val="%7."/>
+      <w:lvlJc w:val="left"/>
+      <w:pPr>
+        <w:ind w:left="5040" w:hanging="360"/>
+      </w:pPr>
+    </w:lvl>
+    <w:lvl w:ilvl="7" w:tplc="04090019" w:tentative="1">
+      <w:start w:val="1"/>
+      <w:numFmt w:val="lowerLetter"/>
+      <w:lvlText w:val="%8."/>
+      <w:lvlJc w:val="left"/>
+      <w:pPr>
+        <w:ind w:left="5760" w:hanging="360"/>
+      </w:pPr>
+    </w:lvl>
+    <w:lvl w:ilvl="8" w:tplc="0409001B" w:tentative="1">
+      <w:start w:val="1"/>
+      <w:numFmt w:val="lowerRoman"/>
+      <w:lvlText w:val="%9."/>
+      <w:lvlJc w:val="right"/>
+      <w:pPr>
+        <w:ind w:left="6480" w:hanging="180"/>
+      </w:pPr>
+    </w:lvl>
+  </w:abstractNum>
+  <w:abstractNum w:abstractNumId="2">
     <w:nsid w:val="40B17BDF"/>
     <w:multiLevelType w:val="hybridMultilevel"/>
     <w:tmpl w:val="C35C1F44"/>
@@ -2512,7 +2734,7 @@
       </w:rPr>
     </w:lvl>
   </w:abstractNum>
-  <w:abstractNum w:abstractNumId="1">
+  <w:abstractNum w:abstractNumId="3">
     <w:nsid w:val="5A441CFD"/>
     <w:multiLevelType w:val="hybridMultilevel"/>
     <w:tmpl w:val="E6F258DE"/>
@@ -2625,7 +2847,7 @@
       </w:rPr>
     </w:lvl>
   </w:abstractNum>
-  <w:abstractNum w:abstractNumId="2">
+  <w:abstractNum w:abstractNumId="4">
     <w:nsid w:val="5B4F2116"/>
     <w:multiLevelType w:val="hybridMultilevel"/>
     <w:tmpl w:val="9D987510"/>
@@ -2716,14 +2938,302 @@
       </w:pPr>
     </w:lvl>
   </w:abstractNum>
+  <w:abstractNum w:abstractNumId="5">
+    <w:nsid w:val="5E2F0BE3"/>
+    <w:multiLevelType w:val="hybridMultilevel"/>
+    <w:tmpl w:val="9D987510"/>
+    <w:lvl w:ilvl="0" w:tplc="04090011">
+      <w:start w:val="1"/>
+      <w:numFmt w:val="decimal"/>
+      <w:lvlText w:val="%1)"/>
+      <w:lvlJc w:val="left"/>
+      <w:pPr>
+        <w:ind w:left="720" w:hanging="360"/>
+      </w:pPr>
+      <w:rPr>
+        <w:rFonts w:hint="default"/>
+      </w:rPr>
+    </w:lvl>
+    <w:lvl w:ilvl="1" w:tplc="5D4E139A">
+      <w:numFmt w:val="bullet"/>
+      <w:lvlText w:val="–"/>
+      <w:lvlJc w:val="left"/>
+      <w:pPr>
+        <w:ind w:left="1440" w:hanging="360"/>
+      </w:pPr>
+      <w:rPr>
+        <w:rFonts w:ascii="Cambria" w:eastAsiaTheme="minorEastAsia" w:hAnsi="Cambria" w:cstheme="minorBidi" w:hint="default"/>
+      </w:rPr>
+    </w:lvl>
+    <w:lvl w:ilvl="2" w:tplc="0409001B" w:tentative="1">
+      <w:start w:val="1"/>
+      <w:numFmt w:val="lowerRoman"/>
+      <w:lvlText w:val="%3."/>
+      <w:lvlJc w:val="right"/>
+      <w:pPr>
+        <w:ind w:left="2160" w:hanging="180"/>
+      </w:pPr>
+    </w:lvl>
+    <w:lvl w:ilvl="3" w:tplc="0409000F" w:tentative="1">
+      <w:start w:val="1"/>
+      <w:numFmt w:val="decimal"/>
+      <w:lvlText w:val="%4."/>
+      <w:lvlJc w:val="left"/>
+      <w:pPr>
+        <w:ind w:left="2880" w:hanging="360"/>
+      </w:pPr>
+    </w:lvl>
+    <w:lvl w:ilvl="4" w:tplc="04090019" w:tentative="1">
+      <w:start w:val="1"/>
+      <w:numFmt w:val="lowerLetter"/>
+      <w:lvlText w:val="%5."/>
+      <w:lvlJc w:val="left"/>
+      <w:pPr>
+        <w:ind w:left="3600" w:hanging="360"/>
+      </w:pPr>
+    </w:lvl>
+    <w:lvl w:ilvl="5" w:tplc="0409001B" w:tentative="1">
+      <w:start w:val="1"/>
+      <w:numFmt w:val="lowerRoman"/>
+      <w:lvlText w:val="%6."/>
+      <w:lvlJc w:val="right"/>
+      <w:pPr>
+        <w:ind w:left="4320" w:hanging="180"/>
+      </w:pPr>
+    </w:lvl>
+    <w:lvl w:ilvl="6" w:tplc="0409000F" w:tentative="1">
+      <w:start w:val="1"/>
+      <w:numFmt w:val="decimal"/>
+      <w:lvlText w:val="%7."/>
+      <w:lvlJc w:val="left"/>
+      <w:pPr>
+        <w:ind w:left="5040" w:hanging="360"/>
+      </w:pPr>
+    </w:lvl>
+    <w:lvl w:ilvl="7" w:tplc="04090019" w:tentative="1">
+      <w:start w:val="1"/>
+      <w:numFmt w:val="lowerLetter"/>
+      <w:lvlText w:val="%8."/>
+      <w:lvlJc w:val="left"/>
+      <w:pPr>
+        <w:ind w:left="5760" w:hanging="360"/>
+      </w:pPr>
+    </w:lvl>
+    <w:lvl w:ilvl="8" w:tplc="0409001B" w:tentative="1">
+      <w:start w:val="1"/>
+      <w:numFmt w:val="lowerRoman"/>
+      <w:lvlText w:val="%9."/>
+      <w:lvlJc w:val="right"/>
+      <w:pPr>
+        <w:ind w:left="6480" w:hanging="180"/>
+      </w:pPr>
+    </w:lvl>
+  </w:abstractNum>
+  <w:abstractNum w:abstractNumId="6">
+    <w:nsid w:val="69250915"/>
+    <w:multiLevelType w:val="hybridMultilevel"/>
+    <w:tmpl w:val="9D987510"/>
+    <w:lvl w:ilvl="0" w:tplc="04090011">
+      <w:start w:val="1"/>
+      <w:numFmt w:val="decimal"/>
+      <w:lvlText w:val="%1)"/>
+      <w:lvlJc w:val="left"/>
+      <w:pPr>
+        <w:ind w:left="720" w:hanging="360"/>
+      </w:pPr>
+      <w:rPr>
+        <w:rFonts w:hint="default"/>
+      </w:rPr>
+    </w:lvl>
+    <w:lvl w:ilvl="1" w:tplc="5D4E139A">
+      <w:numFmt w:val="bullet"/>
+      <w:lvlText w:val="–"/>
+      <w:lvlJc w:val="left"/>
+      <w:pPr>
+        <w:ind w:left="1440" w:hanging="360"/>
+      </w:pPr>
+      <w:rPr>
+        <w:rFonts w:ascii="Cambria" w:eastAsiaTheme="minorEastAsia" w:hAnsi="Cambria" w:cstheme="minorBidi" w:hint="default"/>
+      </w:rPr>
+    </w:lvl>
+    <w:lvl w:ilvl="2" w:tplc="0409001B" w:tentative="1">
+      <w:start w:val="1"/>
+      <w:numFmt w:val="lowerRoman"/>
+      <w:lvlText w:val="%3."/>
+      <w:lvlJc w:val="right"/>
+      <w:pPr>
+        <w:ind w:left="2160" w:hanging="180"/>
+      </w:pPr>
+    </w:lvl>
+    <w:lvl w:ilvl="3" w:tplc="0409000F" w:tentative="1">
+      <w:start w:val="1"/>
+      <w:numFmt w:val="decimal"/>
+      <w:lvlText w:val="%4."/>
+      <w:lvlJc w:val="left"/>
+      <w:pPr>
+        <w:ind w:left="2880" w:hanging="360"/>
+      </w:pPr>
+    </w:lvl>
+    <w:lvl w:ilvl="4" w:tplc="04090019" w:tentative="1">
+      <w:start w:val="1"/>
+      <w:numFmt w:val="lowerLetter"/>
+      <w:lvlText w:val="%5."/>
+      <w:lvlJc w:val="left"/>
+      <w:pPr>
+        <w:ind w:left="3600" w:hanging="360"/>
+      </w:pPr>
+    </w:lvl>
+    <w:lvl w:ilvl="5" w:tplc="0409001B" w:tentative="1">
+      <w:start w:val="1"/>
+      <w:numFmt w:val="lowerRoman"/>
+      <w:lvlText w:val="%6."/>
+      <w:lvlJc w:val="right"/>
+      <w:pPr>
+        <w:ind w:left="4320" w:hanging="180"/>
+      </w:pPr>
+    </w:lvl>
+    <w:lvl w:ilvl="6" w:tplc="0409000F" w:tentative="1">
+      <w:start w:val="1"/>
+      <w:numFmt w:val="decimal"/>
+      <w:lvlText w:val="%7."/>
+      <w:lvlJc w:val="left"/>
+      <w:pPr>
+        <w:ind w:left="5040" w:hanging="360"/>
+      </w:pPr>
+    </w:lvl>
+    <w:lvl w:ilvl="7" w:tplc="04090019" w:tentative="1">
+      <w:start w:val="1"/>
+      <w:numFmt w:val="lowerLetter"/>
+      <w:lvlText w:val="%8."/>
+      <w:lvlJc w:val="left"/>
+      <w:pPr>
+        <w:ind w:left="5760" w:hanging="360"/>
+      </w:pPr>
+    </w:lvl>
+    <w:lvl w:ilvl="8" w:tplc="0409001B" w:tentative="1">
+      <w:start w:val="1"/>
+      <w:numFmt w:val="lowerRoman"/>
+      <w:lvlText w:val="%9."/>
+      <w:lvlJc w:val="right"/>
+      <w:pPr>
+        <w:ind w:left="6480" w:hanging="180"/>
+      </w:pPr>
+    </w:lvl>
+  </w:abstractNum>
+  <w:abstractNum w:abstractNumId="7">
+    <w:nsid w:val="6C5C507B"/>
+    <w:multiLevelType w:val="hybridMultilevel"/>
+    <w:tmpl w:val="9D987510"/>
+    <w:lvl w:ilvl="0" w:tplc="04090011">
+      <w:start w:val="1"/>
+      <w:numFmt w:val="decimal"/>
+      <w:lvlText w:val="%1)"/>
+      <w:lvlJc w:val="left"/>
+      <w:pPr>
+        <w:ind w:left="720" w:hanging="360"/>
+      </w:pPr>
+      <w:rPr>
+        <w:rFonts w:hint="default"/>
+      </w:rPr>
+    </w:lvl>
+    <w:lvl w:ilvl="1" w:tplc="5D4E139A">
+      <w:numFmt w:val="bullet"/>
+      <w:lvlText w:val="–"/>
+      <w:lvlJc w:val="left"/>
+      <w:pPr>
+        <w:ind w:left="1440" w:hanging="360"/>
+      </w:pPr>
+      <w:rPr>
+        <w:rFonts w:ascii="Cambria" w:eastAsiaTheme="minorEastAsia" w:hAnsi="Cambria" w:cstheme="minorBidi" w:hint="default"/>
+      </w:rPr>
+    </w:lvl>
+    <w:lvl w:ilvl="2" w:tplc="0409001B" w:tentative="1">
+      <w:start w:val="1"/>
+      <w:numFmt w:val="lowerRoman"/>
+      <w:lvlText w:val="%3."/>
+      <w:lvlJc w:val="right"/>
+      <w:pPr>
+        <w:ind w:left="2160" w:hanging="180"/>
+      </w:pPr>
+    </w:lvl>
+    <w:lvl w:ilvl="3" w:tplc="0409000F" w:tentative="1">
+      <w:start w:val="1"/>
+      <w:numFmt w:val="decimal"/>
+      <w:lvlText w:val="%4."/>
+      <w:lvlJc w:val="left"/>
+      <w:pPr>
+        <w:ind w:left="2880" w:hanging="360"/>
+      </w:pPr>
+    </w:lvl>
+    <w:lvl w:ilvl="4" w:tplc="04090019" w:tentative="1">
+      <w:start w:val="1"/>
+      <w:numFmt w:val="lowerLetter"/>
+      <w:lvlText w:val="%5."/>
+      <w:lvlJc w:val="left"/>
+      <w:pPr>
+        <w:ind w:left="3600" w:hanging="360"/>
+      </w:pPr>
+    </w:lvl>
+    <w:lvl w:ilvl="5" w:tplc="0409001B" w:tentative="1">
+      <w:start w:val="1"/>
+      <w:numFmt w:val="lowerRoman"/>
+      <w:lvlText w:val="%6."/>
+      <w:lvlJc w:val="right"/>
+      <w:pPr>
+        <w:ind w:left="4320" w:hanging="180"/>
+      </w:pPr>
+    </w:lvl>
+    <w:lvl w:ilvl="6" w:tplc="0409000F" w:tentative="1">
+      <w:start w:val="1"/>
+      <w:numFmt w:val="decimal"/>
+      <w:lvlText w:val="%7."/>
+      <w:lvlJc w:val="left"/>
+      <w:pPr>
+        <w:ind w:left="5040" w:hanging="360"/>
+      </w:pPr>
+    </w:lvl>
+    <w:lvl w:ilvl="7" w:tplc="04090019" w:tentative="1">
+      <w:start w:val="1"/>
+      <w:numFmt w:val="lowerLetter"/>
+      <w:lvlText w:val="%8."/>
+      <w:lvlJc w:val="left"/>
+      <w:pPr>
+        <w:ind w:left="5760" w:hanging="360"/>
+      </w:pPr>
+    </w:lvl>
+    <w:lvl w:ilvl="8" w:tplc="0409001B" w:tentative="1">
+      <w:start w:val="1"/>
+      <w:numFmt w:val="lowerRoman"/>
+      <w:lvlText w:val="%9."/>
+      <w:lvlJc w:val="right"/>
+      <w:pPr>
+        <w:ind w:left="6480" w:hanging="180"/>
+      </w:pPr>
+    </w:lvl>
+  </w:abstractNum>
   <w:num w:numId="1">
+    <w:abstractNumId w:val="4"/>
+  </w:num>
+  <w:num w:numId="2">
+    <w:abstractNumId w:val="3"/>
+  </w:num>
+  <w:num w:numId="3">
     <w:abstractNumId w:val="2"/>
   </w:num>
-  <w:num w:numId="2">
+  <w:num w:numId="4">
+    <w:abstractNumId w:val="5"/>
+  </w:num>
+  <w:num w:numId="5">
+    <w:abstractNumId w:val="6"/>
+  </w:num>
+  <w:num w:numId="6">
     <w:abstractNumId w:val="1"/>
   </w:num>
-  <w:num w:numId="3">
+  <w:num w:numId="7">
     <w:abstractNumId w:val="0"/>
+  </w:num>
+  <w:num w:numId="8">
+    <w:abstractNumId w:val="7"/>
   </w:num>
 </w:numbering>
 </file>
@@ -2981,6 +3491,29 @@
     <w:unhideWhenUsed/>
     <w:rsid w:val="00A77A02"/>
   </w:style>
+  <w:style w:type="table" w:styleId="Grille">
+    <w:name w:val="Table Grid"/>
+    <w:basedOn w:val="TableauNormal"/>
+    <w:uiPriority w:val="59"/>
+    <w:rsid w:val="00E458BC"/>
+    <w:tblPr>
+      <w:tblInd w:w="0" w:type="dxa"/>
+      <w:tblBorders>
+        <w:top w:val="single" w:sz="4" w:space="0" w:color="auto"/>
+        <w:left w:val="single" w:sz="4" w:space="0" w:color="auto"/>
+        <w:bottom w:val="single" w:sz="4" w:space="0" w:color="auto"/>
+        <w:right w:val="single" w:sz="4" w:space="0" w:color="auto"/>
+        <w:insideH w:val="single" w:sz="4" w:space="0" w:color="auto"/>
+        <w:insideV w:val="single" w:sz="4" w:space="0" w:color="auto"/>
+      </w:tblBorders>
+      <w:tblCellMar>
+        <w:top w:w="0" w:type="dxa"/>
+        <w:left w:w="108" w:type="dxa"/>
+        <w:bottom w:w="0" w:type="dxa"/>
+        <w:right w:w="108" w:type="dxa"/>
+      </w:tblCellMar>
+    </w:tblPr>
+  </w:style>
 </w:styles>
 </file>
 
@@ -3236,6 +3769,29 @@
     <w:semiHidden/>
     <w:unhideWhenUsed/>
     <w:rsid w:val="00A77A02"/>
+  </w:style>
+  <w:style w:type="table" w:styleId="Grille">
+    <w:name w:val="Table Grid"/>
+    <w:basedOn w:val="TableauNormal"/>
+    <w:uiPriority w:val="59"/>
+    <w:rsid w:val="00E458BC"/>
+    <w:tblPr>
+      <w:tblInd w:w="0" w:type="dxa"/>
+      <w:tblBorders>
+        <w:top w:val="single" w:sz="4" w:space="0" w:color="auto"/>
+        <w:left w:val="single" w:sz="4" w:space="0" w:color="auto"/>
+        <w:bottom w:val="single" w:sz="4" w:space="0" w:color="auto"/>
+        <w:right w:val="single" w:sz="4" w:space="0" w:color="auto"/>
+        <w:insideH w:val="single" w:sz="4" w:space="0" w:color="auto"/>
+        <w:insideV w:val="single" w:sz="4" w:space="0" w:color="auto"/>
+      </w:tblBorders>
+      <w:tblCellMar>
+        <w:top w:w="0" w:type="dxa"/>
+        <w:left w:w="108" w:type="dxa"/>
+        <w:bottom w:w="0" w:type="dxa"/>
+        <w:right w:w="108" w:type="dxa"/>
+      </w:tblCellMar>
+    </w:tblPr>
   </w:style>
 </w:styles>
 </file>
@@ -3565,7 +4121,7 @@
 </file>
 
 <file path=customXml/itemProps1.xml><?xml version="1.0" encoding="utf-8"?>
-<ds:datastoreItem xmlns:ds="http://schemas.openxmlformats.org/officeDocument/2006/customXml" ds:itemID="{64FE577B-5DDE-DD4B-A520-0D248CC29EF1}">
+<ds:datastoreItem xmlns:ds="http://schemas.openxmlformats.org/officeDocument/2006/customXml" ds:itemID="{F2CD8E2C-6A16-2944-9967-C5F2F8FCC048}">
   <ds:schemaRefs>
     <ds:schemaRef ds:uri="http://schemas.openxmlformats.org/officeDocument/2006/bibliography"/>
   </ds:schemaRefs>

</xml_diff>